<commit_message>
Changes to manuscript, I2, letter and supp Material
</commit_message>
<xml_diff>
--- a/Response_to_Nature_Comms.docx
+++ b/Response_to_Nature_Comms.docx
@@ -43,6 +43,24 @@
         <w:t xml:space="preserve"> </w:t>
       </w:r>
       <w:r>
+        <w:t xml:space="preserve">systematic</w:t>
+      </w:r>
+      <w:r>
+        <w:t xml:space="preserve"> </w:t>
+      </w:r>
+      <w:r>
+        <w:t xml:space="preserve">review</w:t>
+      </w:r>
+      <w:r>
+        <w:t xml:space="preserve"> </w:t>
+      </w:r>
+      <w:r>
+        <w:t xml:space="preserve">and</w:t>
+      </w:r>
+      <w:r>
+        <w:t xml:space="preserve"> </w:t>
+      </w:r>
+      <w:r>
         <w:t xml:space="preserve">meta-analysis</w:t>
       </w:r>
     </w:p>
@@ -85,15 +103,7 @@
         <w:pStyle w:val="BodyText"/>
       </w:pPr>
       <w:r>
-        <w:t xml:space="preserve">Many thanks for your time, and for the very helpful comments on our manuscript. We have considerably reworked the manuscript in light of the many insightful comments and suggestions provided by the reviewers. Please see below for a detailed list of responses to each of the reviewers’ points. We also attach a revised manuscript and a revised copy of the supplementary material, as well as a copy of the revised manuscript in which the significant changes and additions have been highlighted. Please let us know if we can do anything further to assist you.</w:t>
-      </w:r>
-    </w:p>
-    <w:p>
-      <w:pPr>
-        <w:pStyle w:val="BodyText"/>
-      </w:pPr>
-      <w:r>
-        <w:t xml:space="preserve">In addition to the changes suggested by reviewers, the peer-review process highlighted some human errors on our behalf in the dataset with respect to effect size calculation, these were issues to a select few effect sizes. As such, we have thoroughly rechecked our dataset and re-ran the analyses. Ultimately the corrections to the dataset have altered our conclusions.</w:t>
+        <w:t xml:space="preserve">Many thanks for your time, and for the very helpful comments on our manuscript. We have made many changes in light of the three reviewers’ detailed feedback, and we feel that the manuscript has been greatly improved. Please see the letter below for our detailed responses to each of the reviewers’ points. In addition to the revised manuscript and revised supplementary material, we attach a copy of the revised manuscript in which the significant changes and additions have been highlighted.</w:t>
       </w:r>
     </w:p>
     <w:p>
@@ -145,7 +155,7 @@
         <w:pStyle w:val="FirstParagraph"/>
       </w:pPr>
       <w:r>
-        <w:t xml:space="preserve">Many thanks for your time and this valuable feedback.</w:t>
+        <w:t xml:space="preserve">Many thanks for your time and for you very helpful feedback.</w:t>
       </w:r>
     </w:p>
     <w:p>
@@ -164,46 +174,91 @@
         <w:pStyle w:val="FirstParagraph"/>
       </w:pPr>
       <w:r>
-        <w:t xml:space="preserve">The reviewer is correct that several traits are likely under trade-offs with other traits as sexual selection not only affects mean fitness but alters life history traits (</w:t>
-      </w:r>
-      <w:r>
-        <w:rPr>
-          <w:i/>
-        </w:rPr>
-        <w:t xml:space="preserve">i.e.</w:t>
-      </w:r>
-      <w:r>
-        <w:t xml:space="preserve"> </w:t>
-      </w:r>
-      <w:r>
-        <w:t xml:space="preserve">sexual selection may increase male body size or attractiveness, but decrease development rate). In essence this is why our meta-analysis sought to investigate the</w:t>
-      </w:r>
-      <w:r>
-        <w:t xml:space="preserve"> </w:t>
-      </w:r>
-      <w:r>
-        <w:rPr>
-          <w:i/>
-        </w:rPr>
-        <w:t xml:space="preserve">net</w:t>
-      </w:r>
-      <w:r>
-        <w:t xml:space="preserve"> </w:t>
-      </w:r>
-      <w:r>
-        <w:t xml:space="preserve">effect of sexual selection on population fitness across many traits, rather than one that may be traded off in a given direction. Importantly, to account for the variable and uncertain relationships certain traits have with fitness (as raised by the reviewer). We provide a table (Table S1) on how each trait is measured and their relationship with fitness. Given that this information was in the Supplementary Material we have</w:t>
-      </w:r>
-      <w:r>
-        <w:t xml:space="preserve"> </w:t>
-      </w:r>
-      <w:r>
-        <w:rPr>
-          <w:b/>
-        </w:rPr>
-        <w:t xml:space="preserve">revised the manuscript to clarify the distinctions more thoroughly… Probably need to check this again</w:t>
-      </w:r>
-      <w:r>
-        <w:t xml:space="preserve">.</w:t>
+        <w:t xml:space="preserve">We completely agree that male attractiveness does not affect population fitness directly, and it is important to separate this trait from the</w:t>
+      </w:r>
+      <w:r>
+        <w:t xml:space="preserve"> </w:t>
+      </w:r>
+      <w:r>
+        <w:t xml:space="preserve">“</w:t>
+      </w:r>
+      <w:r>
+        <w:t xml:space="preserve">true</w:t>
+      </w:r>
+      <w:r>
+        <w:t xml:space="preserve">”</w:t>
+      </w:r>
+      <w:r>
+        <w:t xml:space="preserve"> </w:t>
+      </w:r>
+      <w:r>
+        <w:t xml:space="preserve">measures of population fitness in the meta-analysis. We do this more carefully in the revised meta-analysis. Specifically, in the original study, we classified male attractiveness as having an</w:t>
+      </w:r>
+      <w:r>
+        <w:t xml:space="preserve"> </w:t>
+      </w:r>
+      <w:r>
+        <w:t xml:space="preserve">“</w:t>
+      </w:r>
+      <w:r>
+        <w:t xml:space="preserve">indirect</w:t>
+      </w:r>
+      <w:r>
+        <w:t xml:space="preserve">”</w:t>
+      </w:r>
+      <w:r>
+        <w:t xml:space="preserve"> </w:t>
+      </w:r>
+      <w:r>
+        <w:t xml:space="preserve">relationship with population fitness (this is also how we classified traits such as body condition and life span; see Table S1 for a full breakdown). However on reflection, we think that attractiveness is only tenuously linked to population fitness, and so we have re-classified its relationship with population fitness as</w:t>
+      </w:r>
+      <w:r>
+        <w:t xml:space="preserve"> </w:t>
+      </w:r>
+      <w:r>
+        <w:t xml:space="preserve">“</w:t>
+      </w:r>
+      <w:r>
+        <w:t xml:space="preserve">ambiguous</w:t>
+      </w:r>
+      <w:r>
+        <w:t xml:space="preserve">”</w:t>
+      </w:r>
+      <w:r>
+        <w:t xml:space="preserve">, along with traits like</w:t>
+      </w:r>
+      <w:r>
+        <w:t xml:space="preserve"> </w:t>
+      </w:r>
+      <w:r>
+        <w:t xml:space="preserve">“</w:t>
+      </w:r>
+      <w:r>
+        <w:t xml:space="preserve">Immunity</w:t>
+      </w:r>
+      <w:r>
+        <w:t xml:space="preserve">”</w:t>
+      </w:r>
+      <w:r>
+        <w:t xml:space="preserve"> </w:t>
+      </w:r>
+      <w:r>
+        <w:t xml:space="preserve">and</w:t>
+      </w:r>
+      <w:r>
+        <w:t xml:space="preserve"> </w:t>
+      </w:r>
+      <w:r>
+        <w:t xml:space="preserve">“</w:t>
+      </w:r>
+      <w:r>
+        <w:t xml:space="preserve">Development rate</w:t>
+      </w:r>
+      <w:r>
+        <w:t xml:space="preserve">”</w:t>
+      </w:r>
+      <w:r>
+        <w:t xml:space="preserve">. Our main analysis excludes all of the ambiguous traits, and so our main results are now not derived from any effect sizes relating to male attractiveness. The exclusion of the n = 6 attractiveness effect sizes did not qualitatively change the results.</w:t>
       </w:r>
     </w:p>
     <w:p>
@@ -211,34 +266,135 @@
         <w:pStyle w:val="BodyText"/>
       </w:pPr>
       <w:r>
-        <w:t xml:space="preserve">Additionally, the reviewers comment that male attractiveness may not be related to population fitness is correct. Because male attractiveness may be positively or negatively correlated with average fitness (although in many condition-dependent traits a positive association is assumed) we have re-classified</w:t>
-      </w:r>
-      <w:r>
-        <w:t xml:space="preserve"> </w:t>
-      </w:r>
-      <w:r>
-        <w:rPr>
-          <w:i/>
-        </w:rPr>
-        <w:t xml:space="preserve">Male Attractiveness</w:t>
-      </w:r>
-      <w:r>
-        <w:t xml:space="preserve"> </w:t>
-      </w:r>
-      <w:r>
-        <w:t xml:space="preserve">as ambiguously related to fitness, rather than indirect. All subsequent models, statistics and figures now take into account this re-classification. However, given the small sample size for male attractiveness effect sizes (</w:t>
-      </w:r>
-      <w:r>
-        <w:rPr>
-          <w:i/>
-        </w:rPr>
-        <w:t xml:space="preserve">n</w:t>
-      </w:r>
-      <w:r>
-        <w:t xml:space="preserve"> </w:t>
-      </w:r>
-      <w:r>
-        <w:t xml:space="preserve">= 6), we find only marginal changes in the results and no key changes in the key findings of the study.</w:t>
+        <w:t xml:space="preserve">Additionally, we have split the trait</w:t>
+      </w:r>
+      <w:r>
+        <w:t xml:space="preserve"> </w:t>
+      </w:r>
+      <w:r>
+        <w:t xml:space="preserve">“</w:t>
+      </w:r>
+      <w:r>
+        <w:t xml:space="preserve">Reproductive success</w:t>
+      </w:r>
+      <w:r>
+        <w:t xml:space="preserve">”</w:t>
+      </w:r>
+      <w:r>
+        <w:t xml:space="preserve"> </w:t>
+      </w:r>
+      <w:r>
+        <w:t xml:space="preserve">into</w:t>
+      </w:r>
+      <w:r>
+        <w:t xml:space="preserve"> </w:t>
+      </w:r>
+      <w:r>
+        <w:t xml:space="preserve">“</w:t>
+      </w:r>
+      <w:r>
+        <w:t xml:space="preserve">Female Reproductive Success</w:t>
+      </w:r>
+      <w:r>
+        <w:t xml:space="preserve">”</w:t>
+      </w:r>
+      <w:r>
+        <w:t xml:space="preserve">,</w:t>
+      </w:r>
+      <w:r>
+        <w:t xml:space="preserve"> </w:t>
+      </w:r>
+      <w:r>
+        <w:t xml:space="preserve">“</w:t>
+      </w:r>
+      <w:r>
+        <w:t xml:space="preserve">Male Reproductive Success</w:t>
+      </w:r>
+      <w:r>
+        <w:t xml:space="preserve">”</w:t>
+      </w:r>
+      <w:r>
+        <w:t xml:space="preserve"> </w:t>
+      </w:r>
+      <w:r>
+        <w:t xml:space="preserve">and</w:t>
+      </w:r>
+      <w:r>
+        <w:t xml:space="preserve"> </w:t>
+      </w:r>
+      <w:r>
+        <w:t xml:space="preserve">“</w:t>
+      </w:r>
+      <w:r>
+        <w:t xml:space="preserve">Both Reproductive Success</w:t>
+      </w:r>
+      <w:r>
+        <w:t xml:space="preserve">”</w:t>
+      </w:r>
+      <w:r>
+        <w:t xml:space="preserve">, the latter from studies where offspring number was measured from a given male-female pair interaction. We have made this reclassification in recognition of the facts that these two fitness components are maximised very differently, and are likely to have differentially related to population fitness. Specifically, we maintain</w:t>
+      </w:r>
+      <w:r>
+        <w:t xml:space="preserve"> </w:t>
+      </w:r>
+      <w:r>
+        <w:t xml:space="preserve">“</w:t>
+      </w:r>
+      <w:r>
+        <w:t xml:space="preserve">Female Reproductive Success</w:t>
+      </w:r>
+      <w:r>
+        <w:t xml:space="preserve">”</w:t>
+      </w:r>
+      <w:r>
+        <w:t xml:space="preserve"> </w:t>
+      </w:r>
+      <w:r>
+        <w:t xml:space="preserve">and</w:t>
+      </w:r>
+      <w:r>
+        <w:t xml:space="preserve"> </w:t>
+      </w:r>
+      <w:r>
+        <w:t xml:space="preserve">“</w:t>
+      </w:r>
+      <w:r>
+        <w:t xml:space="preserve">Both Reproductive Success</w:t>
+      </w:r>
+      <w:r>
+        <w:t xml:space="preserve">”</w:t>
+      </w:r>
+      <w:r>
+        <w:t xml:space="preserve"> </w:t>
+      </w:r>
+      <w:r>
+        <w:t xml:space="preserve">as direct measures of fitness but class</w:t>
+      </w:r>
+      <w:r>
+        <w:t xml:space="preserve"> </w:t>
+      </w:r>
+      <w:r>
+        <w:t xml:space="preserve">“</w:t>
+      </w:r>
+      <w:r>
+        <w:t xml:space="preserve">Male Reproductive Success</w:t>
+      </w:r>
+      <w:r>
+        <w:t xml:space="preserve">”</w:t>
+      </w:r>
+      <w:r>
+        <w:t xml:space="preserve"> </w:t>
+      </w:r>
+      <w:r>
+        <w:t xml:space="preserve">as an ambiguous measure of fitness.</w:t>
+      </w:r>
+    </w:p>
+    <w:p>
+      <w:pPr>
+        <w:pStyle w:val="BodyText"/>
+      </w:pPr>
+      <w:r>
+        <w:t xml:space="preserve">As one can see, this reclassification had minimal impact on the main findings of the study. And the results that the predicted effect size for female reproductive success is significantly positive, while non-significantly positive also align with our main findings that sexual selection on males leads to incrtease in female fitness components.</w:t>
       </w:r>
     </w:p>
     <w:p>
@@ -257,136 +413,15 @@
         <w:pStyle w:val="FirstParagraph"/>
       </w:pPr>
       <w:r>
-        <w:t xml:space="preserve">The reviewer raises questions of the analysis that produce seemingly suprising results. We agree that some of</w:t>
-      </w:r>
-      <w:r>
-        <w:t xml:space="preserve"> </w:t>
-      </w:r>
-      <w:r>
-        <w:rPr>
-          <w:i/>
-        </w:rPr>
-        <w:t xml:space="preserve">significant</w:t>
-      </w:r>
-      <w:r>
-        <w:t xml:space="preserve"> </w:t>
-      </w:r>
-      <w:r>
-        <w:t xml:space="preserve">predictions in Figure 1 (whereby 95 % CIs do not overlap zero) appear surprising based on the distribution on effect sizes. In regards to the trait</w:t>
-      </w:r>
-      <w:r>
-        <w:t xml:space="preserve"> </w:t>
-      </w:r>
-      <w:r>
-        <w:t xml:space="preserve">“</w:t>
-      </w:r>
-      <w:r>
-        <w:t xml:space="preserve">male attractiveness</w:t>
-      </w:r>
-      <w:r>
-        <w:t xml:space="preserve">”</w:t>
-      </w:r>
-      <w:r>
-        <w:t xml:space="preserve">, the 95 % CIs do not overlap zero. This is the case even though the higher weighted studies are very close to zero. However, this seeming anomoly can be explained by various reasons.</w:t>
-      </w:r>
-    </w:p>
-    <w:p>
-      <w:pPr>
-        <w:pStyle w:val="BodyText"/>
-      </w:pPr>
-      <w:r>
-        <w:t xml:space="preserve">Firstly, although the effect size prediction for the trait has 95 % CIs not overlapping zero, the overall magnitude of the effect size is small (see Table exerpt), and the Bayes Factor (an estimate of the likelihood that the effect size is actually positive) is also small. The full table for all predicted effect sizes used in Figure S1 can be seen in</w:t>
-      </w:r>
-      <w:r>
-        <w:t xml:space="preserve"> </w:t>
-      </w:r>
-      <w:r>
-        <w:rPr>
-          <w:b/>
-        </w:rPr>
-        <w:t xml:space="preserve">S8</w:t>
-      </w:r>
-      <w:r>
-        <w:t xml:space="preserve">. Below we provide the exerpt of this table and forest plot for</w:t>
-      </w:r>
-      <w:r>
-        <w:t xml:space="preserve"> </w:t>
-      </w:r>
-      <w:r>
-        <w:t xml:space="preserve">“</w:t>
-      </w:r>
-      <w:r>
-        <w:t xml:space="preserve">Male attractiveness</w:t>
-      </w:r>
-      <w:r>
-        <w:t xml:space="preserve">”</w:t>
-      </w:r>
-      <w:r>
-        <w:t xml:space="preserve">.</w:t>
-      </w:r>
-    </w:p>
-    <w:p>
-      <w:pPr>
-        <w:pStyle w:val="BodyText"/>
-      </w:pPr>
-      <w:r>
-        <w:t xml:space="preserve">Secondly, the effect size predictions were made using a single model that incorperated all 459 effect sizes, thus model predictions for each trait have narrower confidence intervals as the fitted values do not incorperate measurement error. In regards to our R code and analysis, this means that the predictions that appeared in Figure 1 are sourced from using</w:t>
-      </w:r>
-      <w:r>
-        <w:t xml:space="preserve"> </w:t>
-      </w:r>
-      <w:r>
-        <w:rPr>
-          <w:rStyle w:val="VerbatimChar"/>
-        </w:rPr>
-        <w:t xml:space="preserve">fitted.brmsfit</w:t>
-      </w:r>
-      <w:r>
-        <w:t xml:space="preserve"> </w:t>
-      </w:r>
-      <w:r>
-        <w:t xml:space="preserve">as opposed to</w:t>
-      </w:r>
-      <w:r>
-        <w:t xml:space="preserve"> </w:t>
-      </w:r>
-      <w:r>
-        <w:rPr>
-          <w:rStyle w:val="VerbatimChar"/>
-        </w:rPr>
-        <w:t xml:space="preserve">predict.brmsfit</w:t>
-      </w:r>
-      <w:r>
-        <w:t xml:space="preserve">. In order to clarify this seeming anomaly in model predictions, some meta-analyses investigating the effect of a variable on more than one outcome model each outcome (in this case the</w:t>
-      </w:r>
-      <w:r>
-        <w:t xml:space="preserve"> </w:t>
-      </w:r>
-      <w:r>
-        <w:rPr>
-          <w:i/>
-        </w:rPr>
-        <w:t xml:space="preserve">fitness component</w:t>
-      </w:r>
-      <w:r>
-        <w:t xml:space="preserve">) separately. Arguably, this method provides more variable model estimates as models will always have lower power due to reduced sample sizes and the incorporation of measurement error in the predictions. We have added a table to the Supplementary Material where models are independently conducted on all fitness components where n &gt; 3 (</w:t>
-      </w:r>
-      <w:r>
-        <w:rPr>
-          <w:b/>
-        </w:rPr>
-        <w:t xml:space="preserve">Table S9</w:t>
-      </w:r>
-      <w:r>
-        <w:t xml:space="preserve">). This may be of particular value for researchers using our meta-analysis as a research tool, whereby they are interested in the effect sizes from only a single trait (as opposed to our focus on population fitness as a whole).</w:t>
-      </w:r>
-    </w:p>
-    <w:p>
-      <w:pPr>
-        <w:pStyle w:val="BodyText"/>
-      </w:pPr>
-      <w:r>
-        <w:t xml:space="preserve">Given, the confusion with regards to Figure 1 as it originally appeared within the manuscript we have altered the figure to a generalized forest plot by grouping the effect sizes from each of the fitness classes (ambiguous, indirect and direct). The previous Figure 1 has now been moved to the Supplementary Material with corresponding tables.</w:t>
+        <w:t xml:space="preserve">For reference, we here present the result for male attractiveness that the reviewer mentioned. The table shows the estimate from the meta-analysis, and the figure shows the n = 6 effect sizes that underlie it, with the mean effect size plotted as vertical lines.</w:t>
+      </w:r>
+    </w:p>
+    <w:p>
+      <w:pPr>
+        <w:pStyle w:val="TableCaption"/>
+      </w:pPr>
+      <w:r>
+        <w:t xml:space="preserve">Model predictions for Male Attractiveness</w:t>
       </w:r>
     </w:p>
     <w:tbl>
@@ -394,6 +429,7 @@
         <w:tblStyle w:val="TableNormal"/>
         <w:tblW w:type="pct" w:w="4999.999999999999"/>
         <w:tblLook w:firstRow="1"/>
+        <w:tblCaption w:val="Model predictions for Male Attractiveness"/>
       </w:tblPr>
       <w:tblGrid>
         <w:gridCol w:w="1244"/>
@@ -619,40 +655,40 @@
               <w:jc w:val="center"/>
             </w:pPr>
             <w:r>
-              <w:t xml:space="preserve">0.297</w:t>
-            </w:r>
-          </w:p>
-        </w:tc>
-        <w:tc>
-          <w:p>
-            <w:pPr>
-              <w:pStyle w:val="Compact"/>
-              <w:jc w:val="center"/>
-            </w:pPr>
-            <w:r>
-              <w:t xml:space="preserve">0.13</w:t>
-            </w:r>
-          </w:p>
-        </w:tc>
-        <w:tc>
-          <w:p>
-            <w:pPr>
-              <w:pStyle w:val="Compact"/>
-              <w:jc w:val="center"/>
-            </w:pPr>
-            <w:r>
-              <w:t xml:space="preserve">0.033</w:t>
-            </w:r>
-          </w:p>
-        </w:tc>
-        <w:tc>
-          <w:p>
-            <w:pPr>
-              <w:pStyle w:val="Compact"/>
-              <w:jc w:val="center"/>
-            </w:pPr>
-            <w:r>
-              <w:t xml:space="preserve">0.56</w:t>
+              <w:t xml:space="preserve">0.302</w:t>
+            </w:r>
+          </w:p>
+        </w:tc>
+        <w:tc>
+          <w:p>
+            <w:pPr>
+              <w:pStyle w:val="Compact"/>
+              <w:jc w:val="center"/>
+            </w:pPr>
+            <w:r>
+              <w:t xml:space="preserve">0.14</w:t>
+            </w:r>
+          </w:p>
+        </w:tc>
+        <w:tc>
+          <w:p>
+            <w:pPr>
+              <w:pStyle w:val="Compact"/>
+              <w:jc w:val="center"/>
+            </w:pPr>
+            <w:r>
+              <w:t xml:space="preserve">0.031</w:t>
+            </w:r>
+          </w:p>
+        </w:tc>
+        <w:tc>
+          <w:p>
+            <w:pPr>
+              <w:pStyle w:val="Compact"/>
+              <w:jc w:val="center"/>
+            </w:pPr>
+            <w:r>
+              <w:t xml:space="preserve">0.59</w:t>
             </w:r>
           </w:p>
         </w:tc>
@@ -674,51 +710,51 @@
               <w:jc w:val="center"/>
             </w:pPr>
             <w:r>
-              <w:t xml:space="preserve">6.1e+01</w:t>
-            </w:r>
-          </w:p>
-        </w:tc>
-        <w:tc>
-          <w:p>
-            <w:pPr>
-              <w:pStyle w:val="Compact"/>
-              <w:jc w:val="center"/>
-            </w:pPr>
-            <w:r>
-              <w:t xml:space="preserve">0.296</w:t>
-            </w:r>
-          </w:p>
-        </w:tc>
-        <w:tc>
-          <w:p>
-            <w:pPr>
-              <w:pStyle w:val="Compact"/>
-              <w:jc w:val="center"/>
-            </w:pPr>
-            <w:r>
-              <w:t xml:space="preserve">0.110</w:t>
-            </w:r>
-          </w:p>
-        </w:tc>
-        <w:tc>
-          <w:p>
-            <w:pPr>
-              <w:pStyle w:val="Compact"/>
-              <w:jc w:val="center"/>
-            </w:pPr>
-            <w:r>
-              <w:t xml:space="preserve">0.0792</w:t>
-            </w:r>
-          </w:p>
-        </w:tc>
-        <w:tc>
-          <w:p>
-            <w:pPr>
-              <w:pStyle w:val="Compact"/>
-              <w:jc w:val="center"/>
-            </w:pPr>
-            <w:r>
-              <w:t xml:space="preserve">0.51</w:t>
+              <w:t xml:space="preserve">5.8e+01</w:t>
+            </w:r>
+          </w:p>
+        </w:tc>
+        <w:tc>
+          <w:p>
+            <w:pPr>
+              <w:pStyle w:val="Compact"/>
+              <w:jc w:val="center"/>
+            </w:pPr>
+            <w:r>
+              <w:t xml:space="preserve">0.298</w:t>
+            </w:r>
+          </w:p>
+        </w:tc>
+        <w:tc>
+          <w:p>
+            <w:pPr>
+              <w:pStyle w:val="Compact"/>
+              <w:jc w:val="center"/>
+            </w:pPr>
+            <w:r>
+              <w:t xml:space="preserve">0.111</w:t>
+            </w:r>
+          </w:p>
+        </w:tc>
+        <w:tc>
+          <w:p>
+            <w:pPr>
+              <w:pStyle w:val="Compact"/>
+              <w:jc w:val="center"/>
+            </w:pPr>
+            <w:r>
+              <w:t xml:space="preserve">0.081</w:t>
+            </w:r>
+          </w:p>
+        </w:tc>
+        <w:tc>
+          <w:p>
+            <w:pPr>
+              <w:pStyle w:val="Compact"/>
+              <w:jc w:val="center"/>
+            </w:pPr>
+            <w:r>
+              <w:t xml:space="preserve">0.515</w:t>
             </w:r>
           </w:p>
         </w:tc>
@@ -776,7 +812,41 @@
         <w:pStyle w:val="BodyText"/>
       </w:pPr>
       <w:r>
-        <w:t xml:space="preserve">When the effect sizes (n = 6) for male attractiveness are viewed isolated from others, one can see that the large effect size (Nelson 2013) shifts the overall predicted effect size to be marginally positive.</w:t>
+        <w:t xml:space="preserve">We agree that alone, these 6 studies do not provide strong evidence the mean is positive, although we note that some of the precisely measured effect sizes, and one of the imprecise ones, are positive, so this borderline significant result is not too anomalous.</w:t>
+      </w:r>
+    </w:p>
+    <w:p>
+      <w:pPr>
+        <w:pStyle w:val="BodyText"/>
+      </w:pPr>
+      <w:r>
+        <w:t xml:space="preserve">Secondly, the effect size predictions were made using a single model that incorporated hundreds of other effect sizes, which allows the model is allowed to</w:t>
+      </w:r>
+      <w:r>
+        <w:t xml:space="preserve"> </w:t>
+      </w:r>
+      <w:r>
+        <w:t xml:space="preserve">‘</w:t>
+      </w:r>
+      <w:r>
+        <w:t xml:space="preserve">share information</w:t>
+      </w:r>
+      <w:r>
+        <w:t xml:space="preserve">’</w:t>
+      </w:r>
+      <w:r>
+        <w:t xml:space="preserve"> </w:t>
+      </w:r>
+      <w:r>
+        <w:t xml:space="preserve">between the different fitness measures. For example, if the overall mean effect size is positive, then smaller subsets of the dataset (like the attractiveness subset, with n = 6 studies) will tend to be made slightly more positive. That is, in the absence of precise information about the true average effect size for studies of attractiveness, the model uses some information provided by the global average.</w:t>
+      </w:r>
+    </w:p>
+    <w:p>
+      <w:pPr>
+        <w:pStyle w:val="BodyText"/>
+      </w:pPr>
+      <w:r>
+        <w:t xml:space="preserve">To clarify the effects of sexual selection on ambiguous, indirect and direct fitness-related traits we have changed Figure 1 to a simpler style forest plot, with the forest plot now only found within the Supplementary Material (Fig. S1).</w:t>
       </w:r>
     </w:p>
     <w:p>
@@ -795,106 +865,174 @@
         <w:pStyle w:val="FirstParagraph"/>
       </w:pPr>
       <w:r>
+        <w:t xml:space="preserve">In the manuscript, we culled the dataset to only include the</w:t>
+      </w:r>
+      <w:r>
+        <w:t xml:space="preserve"> </w:t>
+      </w:r>
+      <w:r>
+        <w:t xml:space="preserve">“</w:t>
+      </w:r>
+      <w:r>
+        <w:t xml:space="preserve">direct</w:t>
+      </w:r>
+      <w:r>
+        <w:t xml:space="preserve">”</w:t>
+      </w:r>
+      <w:r>
+        <w:t xml:space="preserve"> </w:t>
+      </w:r>
+      <w:r>
+        <w:t xml:space="preserve">and</w:t>
+      </w:r>
+      <w:r>
+        <w:t xml:space="preserve"> </w:t>
+      </w:r>
+      <w:r>
+        <w:t xml:space="preserve">“</w:t>
+      </w:r>
+      <w:r>
+        <w:t xml:space="preserve">indirect</w:t>
+      </w:r>
+      <w:r>
+        <w:t xml:space="preserve">”</w:t>
+      </w:r>
+      <w:r>
+        <w:t xml:space="preserve"> </w:t>
+      </w:r>
+      <w:r>
+        <w:t xml:space="preserve">measures of popualtion fitness (this decision was taken to maximise the use of the data). If we were to eliminate indirect measures, it would leave us with approximately half the number of</w:t>
+      </w:r>
+      <w:r>
+        <w:t xml:space="preserve"> </w:t>
+      </w:r>
+      <w:r>
+        <w:t xml:space="preserve">“</w:t>
+      </w:r>
+      <w:r>
+        <w:t xml:space="preserve">direct</w:t>
+      </w:r>
+      <w:r>
+        <w:t xml:space="preserve">”</w:t>
+      </w:r>
+      <w:r>
+        <w:t xml:space="preserve"> </w:t>
+      </w:r>
+      <w:r>
+        <w:t xml:space="preserve">effect sizes in our main analysis (n = 159 vs n = 289). To facilitate easy comparison, we present the new and old results below: one can see that two things have changed (in terms of statistical significance). Firstly, for the</w:t>
+      </w:r>
+      <w:r>
+        <w:t xml:space="preserve"> </w:t>
+      </w:r>
+      <w:r>
+        <w:t xml:space="preserve">“</w:t>
+      </w:r>
+      <w:r>
+        <w:t xml:space="preserve">direct only</w:t>
+      </w:r>
+      <w:r>
+        <w:t xml:space="preserve">”</w:t>
+      </w:r>
+      <w:r>
+        <w:t xml:space="preserve"> </w:t>
+      </w:r>
+      <w:r>
+        <w:t xml:space="preserve">model the predicted effect size for males in stressful environments is now significantly negative (</w:t>
+      </w:r>
+      <w:r>
+        <w:rPr>
+          <w:i/>
+        </w:rPr>
+        <w:t xml:space="preserve">Hedges’ g</w:t>
+      </w:r>
+      <w:r>
+        <w:t xml:space="preserve"> </w:t>
+      </w:r>
+      <w:r>
+        <w:t xml:space="preserve">= -0.45; 95 % CIs = -0.70 to -0.19). However, because in the revised dataset we have reclassified male reproductive success as an ambiguous measure of fitness, there are only two effect sizes for males in stressful environments; making any conclusions drawn from this finding problematic. Secondly, the predicted effect size for females in benign environments in the</w:t>
+      </w:r>
+      <w:r>
+        <w:t xml:space="preserve"> </w:t>
+      </w:r>
+      <w:r>
+        <w:t xml:space="preserve">“</w:t>
+      </w:r>
+      <w:r>
+        <w:t xml:space="preserve">direct only model</w:t>
+      </w:r>
+      <w:r>
+        <w:t xml:space="preserve">”</w:t>
+      </w:r>
+      <w:r>
+        <w:t xml:space="preserve"> </w:t>
+      </w:r>
+      <w:r>
+        <w:t xml:space="preserve">are non-significantly positive, unlike the</w:t>
+      </w:r>
+      <w:r>
+        <w:t xml:space="preserve"> </w:t>
+      </w:r>
+      <w:r>
+        <w:t xml:space="preserve">“</w:t>
+      </w:r>
+      <w:r>
+        <w:t xml:space="preserve">direct and indirect</w:t>
+      </w:r>
+      <w:r>
+        <w:t xml:space="preserve">”</w:t>
+      </w:r>
+      <w:r>
+        <w:t xml:space="preserve"> </w:t>
+      </w:r>
+      <w:r>
+        <w:t xml:space="preserve">model, however, in both cases the positive effect of sexual selection on fitness is magnified for females in stressful environments. To avoid reader fatigue and low-powered predictions in our manuscript (we already chop and change the dataset in many different ways), we have retained the analysis to include both the</w:t>
+      </w:r>
+      <w:r>
+        <w:t xml:space="preserve"> </w:t>
+      </w:r>
+      <w:r>
+        <w:t xml:space="preserve">“</w:t>
+      </w:r>
+      <w:r>
+        <w:t xml:space="preserve">indirect and direct</w:t>
+      </w:r>
+      <w:r>
+        <w:t xml:space="preserve">”</w:t>
+      </w:r>
+      <w:r>
+        <w:t xml:space="preserve"> </w:t>
+      </w:r>
+      <w:r>
+        <w:t xml:space="preserve">measures. The graph on the right, and the table below show the main results recovered from only</w:t>
+      </w:r>
+      <w:r>
+        <w:t xml:space="preserve"> </w:t>
+      </w:r>
+      <w:r>
+        <w:t xml:space="preserve">“</w:t>
+      </w:r>
+      <w:r>
+        <w:t xml:space="preserve">direct</w:t>
+      </w:r>
+      <w:r>
+        <w:t xml:space="preserve">”</w:t>
+      </w:r>
+      <w:r>
+        <w:t xml:space="preserve"> </w:t>
+      </w:r>
+      <w:r>
+        <w:t xml:space="preserve">measurements for reference.</w:t>
+      </w:r>
+    </w:p>
+    <w:p>
+      <w:pPr>
+        <w:pStyle w:val="BodyText"/>
+      </w:pPr>
+      <w:r>
         <w:rPr>
           <w:b/>
         </w:rPr>
-        <w:t xml:space="preserve">Add more in discussion about the variability amongst traits and why some might be subject to trade offs (e.g. immunity): We do kind of talk about this and an earlier draft had some of Jaceks work with regards to sexual conflict maintaing genetic variance through trade-offs. Should we add this back in?</w:t>
-      </w:r>
-    </w:p>
-    <w:p>
-      <w:pPr>
-        <w:pStyle w:val="BodyText"/>
-      </w:pPr>
-      <w:r>
-        <w:t xml:space="preserve">The reviewer provides an accurate shortcoming of discussion on the observed heterogeneity between fitness components. The sixth paragraph of our discussion is raises some potential reasons why heterogeneity may be high within our meta-analysis. Additionally, it may please the reviewer to find an addition to our Supplementary Material (Table S9), now conducts independent meta-analyses and obtains</w:t>
-      </w:r>
-      <w:r>
-        <w:t xml:space="preserve"> </w:t>
-      </w:r>
-      <m:oMath>
-        <m:sSup>
-          <m:e>
-            <m:r>
-              <m:t>I</m:t>
-            </m:r>
-          </m:e>
-          <m:sup>
-            <m:r>
-              <m:t>2</m:t>
-            </m:r>
-          </m:sup>
-        </m:sSup>
-      </m:oMath>
-      <w:r>
-        <w:t xml:space="preserve"> </w:t>
-      </w:r>
-      <w:r>
-        <w:t xml:space="preserve">for each of these traits. Even when metanalyses are conducted on a single trait, heterogeneity (</w:t>
-      </w:r>
-      <m:oMath>
-        <m:sSup>
-          <m:e>
-            <m:r>
-              <m:t>I</m:t>
-            </m:r>
-          </m:e>
-          <m:sup>
-            <m:r>
-              <m:t>2</m:t>
-            </m:r>
-          </m:sup>
-        </m:sSup>
-      </m:oMath>
-      <w:r>
-        <w:t xml:space="preserve">) is still high &gt; 90 %.</w:t>
-      </w:r>
-    </w:p>
-    <w:p>
-      <w:pPr>
-        <w:pStyle w:val="BodyText"/>
-      </w:pPr>
-      <w:r>
-        <w:t xml:space="preserve">In regards to conducting a meta-analysis on just direct fitness components, the reviewer provides a valid question of our use of direct</w:t>
-      </w:r>
-      <w:r>
-        <w:t xml:space="preserve"> </w:t>
-      </w:r>
-      <w:r>
-        <w:rPr>
-          <w:b/>
-        </w:rPr>
-        <w:t xml:space="preserve">and</w:t>
-      </w:r>
-      <w:r>
-        <w:t xml:space="preserve"> </w:t>
-      </w:r>
-      <w:r>
-        <w:t xml:space="preserve">indirect fitness components for the meta-analysis investigating the effects of sex and stress. Based on the question we asked we were interested in the effect of sexual selection on many components of fitness.</w:t>
-      </w:r>
-    </w:p>
-    <w:p>
-      <w:pPr>
-        <w:pStyle w:val="BodyText"/>
-      </w:pPr>
-      <w:r>
-        <w:t xml:space="preserve">Nevertheless, we conducted our analysis using just direct fitness measures. We find the same key associations; that sexual selection generally elevates fitness, especially for females, with the effect magnified in stressful environments. Below we present the findings.</w:t>
-      </w:r>
-      <w:r>
-        <w:t xml:space="preserve"> </w:t>
-      </w:r>
-      <w:r>
-        <w:rPr>
-          <w:b/>
-        </w:rPr>
-        <w:t xml:space="preserve">should we put this in the supp?</w:t>
-      </w:r>
-    </w:p>
-    <w:p>
-      <w:pPr>
-        <w:pStyle w:val="BodyText"/>
-      </w:pPr>
-      <w:r>
-        <w:t xml:space="preserve">Additionally, in order to further distinguish the effects of sexual selection on ambiguous, indirect and direct fitness components, we have structured the second paragraph of the results to more consistently reflect our classification system.</w:t>
+        <w:t xml:space="preserve">Luke: Might need to argue use of both indirect and direct more.</w:t>
       </w:r>
     </w:p>
     <w:p>
@@ -949,21 +1087,21 @@
         <w:pStyle w:val="TableCaption"/>
       </w:pPr>
       <w:r>
-        <w:t xml:space="preserve">Model using only direct measures of fitness</w:t>
+        <w:t xml:space="preserve">Model predictions using only direct measures of fitness</w:t>
       </w:r>
     </w:p>
     <w:tbl>
       <w:tblPr>
         <w:tblStyle w:val="TableNormal"/>
-        <w:tblW w:type="pct" w:w="4513.88888888889"/>
+        <w:tblW w:type="pct" w:w="4444.444444444444"/>
         <w:tblLook w:firstRow="1"/>
-        <w:tblCaption w:val="Model using only direct measures of fitness"/>
+        <w:tblCaption w:val="Model predictions using only direct measures of fitness"/>
       </w:tblPr>
       <w:tblGrid>
         <w:gridCol w:w="990"/>
         <w:gridCol w:w="1540"/>
         <w:gridCol w:w="1430"/>
-        <w:gridCol w:w="880"/>
+        <w:gridCol w:w="770"/>
         <w:gridCol w:w="990"/>
         <w:gridCol w:w="880"/>
         <w:gridCol w:w="440"/>
@@ -1122,51 +1260,51 @@
               <w:jc w:val="center"/>
             </w:pPr>
             <w:r>
-              <w:t xml:space="preserve">0.22</w:t>
-            </w:r>
-          </w:p>
-        </w:tc>
-        <w:tc>
-          <w:p>
-            <w:pPr>
-              <w:pStyle w:val="Compact"/>
-              <w:jc w:val="center"/>
-            </w:pPr>
-            <w:r>
-              <w:t xml:space="preserve">0.089</w:t>
-            </w:r>
-          </w:p>
-        </w:tc>
-        <w:tc>
-          <w:p>
-            <w:pPr>
-              <w:pStyle w:val="Compact"/>
-              <w:jc w:val="center"/>
-            </w:pPr>
-            <w:r>
-              <w:t xml:space="preserve">0.043</w:t>
-            </w:r>
-          </w:p>
-        </w:tc>
-        <w:tc>
-          <w:p>
-            <w:pPr>
-              <w:pStyle w:val="Compact"/>
-              <w:jc w:val="center"/>
-            </w:pPr>
-            <w:r>
-              <w:t xml:space="preserve">0.393</w:t>
-            </w:r>
-          </w:p>
-        </w:tc>
-        <w:tc>
-          <w:p>
-            <w:pPr>
-              <w:pStyle w:val="Compact"/>
-              <w:jc w:val="center"/>
-            </w:pPr>
-            <w:r>
-              <w:t xml:space="preserve">43</w:t>
+              <w:t xml:space="preserve">0.131</w:t>
+            </w:r>
+          </w:p>
+        </w:tc>
+        <w:tc>
+          <w:p>
+            <w:pPr>
+              <w:pStyle w:val="Compact"/>
+              <w:jc w:val="center"/>
+            </w:pPr>
+            <w:r>
+              <w:t xml:space="preserve">0.12</w:t>
+            </w:r>
+          </w:p>
+        </w:tc>
+        <w:tc>
+          <w:p>
+            <w:pPr>
+              <w:pStyle w:val="Compact"/>
+              <w:jc w:val="center"/>
+            </w:pPr>
+            <w:r>
+              <w:t xml:space="preserve">-0.098</w:t>
+            </w:r>
+          </w:p>
+        </w:tc>
+        <w:tc>
+          <w:p>
+            <w:pPr>
+              <w:pStyle w:val="Compact"/>
+              <w:jc w:val="center"/>
+            </w:pPr>
+            <w:r>
+              <w:t xml:space="preserve">0.36</w:t>
+            </w:r>
+          </w:p>
+        </w:tc>
+        <w:tc>
+          <w:p>
+            <w:pPr>
+              <w:pStyle w:val="Compact"/>
+              <w:jc w:val="center"/>
+            </w:pPr>
+            <w:r>
+              <w:t xml:space="preserve">13</w:t>
             </w:r>
           </w:p>
         </w:tc>
@@ -1201,6 +1339,17 @@
               <w:jc w:val="center"/>
             </w:pPr>
             <w:r>
+              <w:t xml:space="preserve">0.104</w:t>
+            </w:r>
+          </w:p>
+        </w:tc>
+        <w:tc>
+          <w:p>
+            <w:pPr>
+              <w:pStyle w:val="Compact"/>
+              <w:jc w:val="center"/>
+            </w:pPr>
+            <w:r>
               <w:t xml:space="preserve">0.12</w:t>
             </w:r>
           </w:p>
@@ -1212,29 +1361,18 @@
               <w:jc w:val="center"/>
             </w:pPr>
             <w:r>
-              <w:t xml:space="preserve">0.103</w:t>
-            </w:r>
-          </w:p>
-        </w:tc>
-        <w:tc>
-          <w:p>
-            <w:pPr>
-              <w:pStyle w:val="Compact"/>
-              <w:jc w:val="center"/>
-            </w:pPr>
-            <w:r>
-              <w:t xml:space="preserve">-0.082</w:t>
-            </w:r>
-          </w:p>
-        </w:tc>
-        <w:tc>
-          <w:p>
-            <w:pPr>
-              <w:pStyle w:val="Compact"/>
-              <w:jc w:val="center"/>
-            </w:pPr>
-            <w:r>
-              <w:t xml:space="preserve">0.322</w:t>
+              <w:t xml:space="preserve">-0.137</w:t>
+            </w:r>
+          </w:p>
+        </w:tc>
+        <w:tc>
+          <w:p>
+            <w:pPr>
+              <w:pStyle w:val="Compact"/>
+              <w:jc w:val="center"/>
+            </w:pPr>
+            <w:r>
+              <w:t xml:space="preserve">0.34</w:t>
             </w:r>
           </w:p>
         </w:tc>
@@ -1280,40 +1418,40 @@
               <w:jc w:val="center"/>
             </w:pPr>
             <w:r>
-              <w:t xml:space="preserve">0.13</w:t>
-            </w:r>
-          </w:p>
-        </w:tc>
-        <w:tc>
-          <w:p>
-            <w:pPr>
-              <w:pStyle w:val="Compact"/>
-              <w:jc w:val="center"/>
-            </w:pPr>
-            <w:r>
-              <w:t xml:space="preserve">0.084</w:t>
-            </w:r>
-          </w:p>
-        </w:tc>
-        <w:tc>
-          <w:p>
-            <w:pPr>
-              <w:pStyle w:val="Compact"/>
-              <w:jc w:val="center"/>
-            </w:pPr>
-            <w:r>
-              <w:t xml:space="preserve">-0.033</w:t>
-            </w:r>
-          </w:p>
-        </w:tc>
-        <w:tc>
-          <w:p>
-            <w:pPr>
-              <w:pStyle w:val="Compact"/>
-              <w:jc w:val="center"/>
-            </w:pPr>
-            <w:r>
-              <w:t xml:space="preserve">0.297</w:t>
+              <w:t xml:space="preserve">0.091</w:t>
+            </w:r>
+          </w:p>
+        </w:tc>
+        <w:tc>
+          <w:p>
+            <w:pPr>
+              <w:pStyle w:val="Compact"/>
+              <w:jc w:val="center"/>
+            </w:pPr>
+            <w:r>
+              <w:t xml:space="preserve">0.11</w:t>
+            </w:r>
+          </w:p>
+        </w:tc>
+        <w:tc>
+          <w:p>
+            <w:pPr>
+              <w:pStyle w:val="Compact"/>
+              <w:jc w:val="center"/>
+            </w:pPr>
+            <w:r>
+              <w:t xml:space="preserve">-0.121</w:t>
+            </w:r>
+          </w:p>
+        </w:tc>
+        <w:tc>
+          <w:p>
+            <w:pPr>
+              <w:pStyle w:val="Compact"/>
+              <w:jc w:val="center"/>
+            </w:pPr>
+            <w:r>
+              <w:t xml:space="preserve">0.3</w:t>
             </w:r>
           </w:p>
         </w:tc>
@@ -1359,51 +1497,51 @@
               <w:jc w:val="center"/>
             </w:pPr>
             <w:r>
-              <w:t xml:space="preserve">-0.12</w:t>
-            </w:r>
-          </w:p>
-        </w:tc>
-        <w:tc>
-          <w:p>
-            <w:pPr>
-              <w:pStyle w:val="Compact"/>
-              <w:jc w:val="center"/>
-            </w:pPr>
-            <w:r>
-              <w:t xml:space="preserve">0.100</w:t>
-            </w:r>
-          </w:p>
-        </w:tc>
-        <w:tc>
-          <w:p>
-            <w:pPr>
-              <w:pStyle w:val="Compact"/>
-              <w:jc w:val="center"/>
-            </w:pPr>
-            <w:r>
-              <w:t xml:space="preserve">-0.317</w:t>
-            </w:r>
-          </w:p>
-        </w:tc>
-        <w:tc>
-          <w:p>
-            <w:pPr>
-              <w:pStyle w:val="Compact"/>
-              <w:jc w:val="center"/>
-            </w:pPr>
-            <w:r>
-              <w:t xml:space="preserve">0.075</w:t>
-            </w:r>
-          </w:p>
-        </w:tc>
-        <w:tc>
-          <w:p>
-            <w:pPr>
-              <w:pStyle w:val="Compact"/>
-              <w:jc w:val="center"/>
-            </w:pPr>
-            <w:r>
-              <w:t xml:space="preserve">13</w:t>
+              <w:t xml:space="preserve">-0.45</w:t>
+            </w:r>
+          </w:p>
+        </w:tc>
+        <w:tc>
+          <w:p>
+            <w:pPr>
+              <w:pStyle w:val="Compact"/>
+              <w:jc w:val="center"/>
+            </w:pPr>
+            <w:r>
+              <w:t xml:space="preserve">0.13</w:t>
+            </w:r>
+          </w:p>
+        </w:tc>
+        <w:tc>
+          <w:p>
+            <w:pPr>
+              <w:pStyle w:val="Compact"/>
+              <w:jc w:val="center"/>
+            </w:pPr>
+            <w:r>
+              <w:t xml:space="preserve">-0.707</w:t>
+            </w:r>
+          </w:p>
+        </w:tc>
+        <w:tc>
+          <w:p>
+            <w:pPr>
+              <w:pStyle w:val="Compact"/>
+              <w:jc w:val="center"/>
+            </w:pPr>
+            <w:r>
+              <w:t xml:space="preserve">-0.19</w:t>
+            </w:r>
+          </w:p>
+        </w:tc>
+        <w:tc>
+          <w:p>
+            <w:pPr>
+              <w:pStyle w:val="Compact"/>
+              <w:jc w:val="center"/>
+            </w:pPr>
+            <w:r>
+              <w:t xml:space="preserve">2</w:t>
             </w:r>
           </w:p>
         </w:tc>
@@ -1438,40 +1576,40 @@
               <w:jc w:val="center"/>
             </w:pPr>
             <w:r>
-              <w:t xml:space="preserve">0.15</w:t>
-            </w:r>
-          </w:p>
-        </w:tc>
-        <w:tc>
-          <w:p>
-            <w:pPr>
-              <w:pStyle w:val="Compact"/>
-              <w:jc w:val="center"/>
-            </w:pPr>
-            <w:r>
-              <w:t xml:space="preserve">0.105</w:t>
-            </w:r>
-          </w:p>
-        </w:tc>
-        <w:tc>
-          <w:p>
-            <w:pPr>
-              <w:pStyle w:val="Compact"/>
-              <w:jc w:val="center"/>
-            </w:pPr>
-            <w:r>
-              <w:t xml:space="preserve">-0.053</w:t>
-            </w:r>
-          </w:p>
-        </w:tc>
-        <w:tc>
-          <w:p>
-            <w:pPr>
-              <w:pStyle w:val="Compact"/>
-              <w:jc w:val="center"/>
-            </w:pPr>
-            <w:r>
-              <w:t xml:space="preserve">0.357</w:t>
+              <w:t xml:space="preserve">0.135</w:t>
+            </w:r>
+          </w:p>
+        </w:tc>
+        <w:tc>
+          <w:p>
+            <w:pPr>
+              <w:pStyle w:val="Compact"/>
+              <w:jc w:val="center"/>
+            </w:pPr>
+            <w:r>
+              <w:t xml:space="preserve">0.12</w:t>
+            </w:r>
+          </w:p>
+        </w:tc>
+        <w:tc>
+          <w:p>
+            <w:pPr>
+              <w:pStyle w:val="Compact"/>
+              <w:jc w:val="center"/>
+            </w:pPr>
+            <w:r>
+              <w:t xml:space="preserve">-0.108</w:t>
+            </w:r>
+          </w:p>
+        </w:tc>
+        <w:tc>
+          <w:p>
+            <w:pPr>
+              <w:pStyle w:val="Compact"/>
+              <w:jc w:val="center"/>
+            </w:pPr>
+            <w:r>
+              <w:t xml:space="preserve">0.38</w:t>
             </w:r>
           </w:p>
         </w:tc>
@@ -1517,40 +1655,40 @@
               <w:jc w:val="center"/>
             </w:pPr>
             <w:r>
-              <w:t xml:space="preserve">0.33</w:t>
-            </w:r>
-          </w:p>
-        </w:tc>
-        <w:tc>
-          <w:p>
-            <w:pPr>
-              <w:pStyle w:val="Compact"/>
-              <w:jc w:val="center"/>
-            </w:pPr>
-            <w:r>
-              <w:t xml:space="preserve">0.088</w:t>
-            </w:r>
-          </w:p>
-        </w:tc>
-        <w:tc>
-          <w:p>
-            <w:pPr>
-              <w:pStyle w:val="Compact"/>
-              <w:jc w:val="center"/>
-            </w:pPr>
-            <w:r>
-              <w:t xml:space="preserve">0.155</w:t>
-            </w:r>
-          </w:p>
-        </w:tc>
-        <w:tc>
-          <w:p>
-            <w:pPr>
-              <w:pStyle w:val="Compact"/>
-              <w:jc w:val="center"/>
-            </w:pPr>
-            <w:r>
-              <w:t xml:space="preserve">0.5</w:t>
+              <w:t xml:space="preserve">0.312</w:t>
+            </w:r>
+          </w:p>
+        </w:tc>
+        <w:tc>
+          <w:p>
+            <w:pPr>
+              <w:pStyle w:val="Compact"/>
+              <w:jc w:val="center"/>
+            </w:pPr>
+            <w:r>
+              <w:t xml:space="preserve">0.11</w:t>
+            </w:r>
+          </w:p>
+        </w:tc>
+        <w:tc>
+          <w:p>
+            <w:pPr>
+              <w:pStyle w:val="Compact"/>
+              <w:jc w:val="center"/>
+            </w:pPr>
+            <w:r>
+              <w:t xml:space="preserve">0.093</w:t>
+            </w:r>
+          </w:p>
+        </w:tc>
+        <w:tc>
+          <w:p>
+            <w:pPr>
+              <w:pStyle w:val="Compact"/>
+              <w:jc w:val="center"/>
+            </w:pPr>
+            <w:r>
+              <w:t xml:space="preserve">0.53</w:t>
             </w:r>
           </w:p>
         </w:tc>
@@ -1583,7 +1721,10 @@
         <w:pStyle w:val="FirstParagraph"/>
       </w:pPr>
       <w:r>
-        <w:t xml:space="preserve">Leave this for Luke</w:t>
+        <w:rPr>
+          <w:b/>
+        </w:rPr>
+        <w:t xml:space="preserve">Luke: Need to highlight in discussion where we put this in</w:t>
       </w:r>
     </w:p>
     <w:p>
@@ -1591,7 +1732,84 @@
         <w:pStyle w:val="BodyText"/>
       </w:pPr>
       <w:r>
-        <w:t xml:space="preserve">Good suggestion!</w:t>
+        <w:t xml:space="preserve">We agree that this section could have been much clearer,</w:t>
+      </w:r>
+      <w:r>
+        <w:t xml:space="preserve"> </w:t>
+      </w:r>
+      <w:r>
+        <w:rPr>
+          <w:b/>
+        </w:rPr>
+        <w:t xml:space="preserve">and have made some changes in light of this comment to clarify what we meant</w:t>
+      </w:r>
+      <w:r>
+        <w:t xml:space="preserve">. We believe that experiments that manipuate sexual selection on males will alter female fitness traits, even in species where females experience no sexual selection, because of mechanisms such as intra- and inter-locus sexual conflict. That is, evolution in males will almost always have pleiotropic consequences for females, or change how males males affect females (i.e. sexual selection on males causes of evolution of males’ indirect genetic effects on females).</w:t>
+      </w:r>
+    </w:p>
+    <w:p>
+      <w:pPr>
+        <w:pStyle w:val="BodyText"/>
+      </w:pPr>
+      <w:r>
+        <w:t xml:space="preserve">Consider for example the classic Holland and Rice-style experiment, where one removes sexual selection by enforcing random monogamy in a species with</w:t>
+      </w:r>
+      <w:r>
+        <w:t xml:space="preserve"> </w:t>
+      </w:r>
+      <w:r>
+        <w:t xml:space="preserve">‘</w:t>
+      </w:r>
+      <w:r>
+        <w:t xml:space="preserve">traditional sex roles</w:t>
+      </w:r>
+      <w:r>
+        <w:t xml:space="preserve">’</w:t>
+      </w:r>
+      <w:r>
+        <w:t xml:space="preserve">, such as</w:t>
+      </w:r>
+      <w:r>
+        <w:t xml:space="preserve"> </w:t>
+      </w:r>
+      <w:r>
+        <w:rPr>
+          <w:i/>
+        </w:rPr>
+        <w:t xml:space="preserve">Drosophila</w:t>
+      </w:r>
+      <w:r>
+        <w:t xml:space="preserve">. Males are predicted to evolve to be less harmful to females in these experiments, and they are also predicted to evolve a more female-like overall phenotype, due to the removal of selection on male-specific functions involved in sexual selection. Both of these male adaptations are expected to cause a genetically-based change in female traits: the former as a result of inter-locus coevolution (e.g. female resistance should evolve in response to the reduction in male-induced harm), and the latter as a result of pleiotropy between the sexes. We thus might predict that females would adapt even more than males if female traits have more genetic variation, or if selection is</w:t>
+      </w:r>
+      <w:r>
+        <w:t xml:space="preserve"> </w:t>
+      </w:r>
+      <w:r>
+        <w:t xml:space="preserve">‘</w:t>
+      </w:r>
+      <w:r>
+        <w:t xml:space="preserve">harder</w:t>
+      </w:r>
+      <w:r>
+        <w:t xml:space="preserve">’</w:t>
+      </w:r>
+      <w:r>
+        <w:t xml:space="preserve"> </w:t>
+      </w:r>
+      <w:r>
+        <w:t xml:space="preserve">on females than males. These explanations are speculative and</w:t>
+      </w:r>
+      <w:r>
+        <w:t xml:space="preserve"> </w:t>
+      </w:r>
+      <w:r>
+        <w:rPr>
+          <w:i/>
+        </w:rPr>
+        <w:t xml:space="preserve">post hoc</w:t>
+      </w:r>
+      <w:r>
+        <w:t xml:space="preserve">, and so in the revision we are careful to identify them as such. Our result is arguably opposite to what one would predict, because naively one would expect sexual selection to have greater effects on the phenotype of males, and we now spell this out as well.</w:t>
       </w:r>
     </w:p>
     <w:p>
@@ -1610,7 +1828,40 @@
         <w:pStyle w:val="FirstParagraph"/>
       </w:pPr>
       <w:r>
-        <w:t xml:space="preserve">Not too sure what he means.</w:t>
+        <w:t xml:space="preserve">Unfortunately, too few studies have manipulated sexual selection (independently of</w:t>
+      </w:r>
+      <w:r>
+        <w:t xml:space="preserve"> </w:t>
+      </w:r>
+      <w:r>
+        <w:rPr>
+          <w:i/>
+        </w:rPr>
+        <w:t xml:space="preserve">all</w:t>
+      </w:r>
+      <w:r>
+        <w:t xml:space="preserve"> </w:t>
+      </w:r>
+      <w:r>
+        <w:t xml:space="preserve">selection) using the middle class neighborhood design for a reliable test. However we did collect data on how sexual selection was manipulated: many studies imposed random monogamy, but other studies instead manipulated the adult sex ratio (e.g. 3 males 1 female, 2 of each, or 3 females 1 male). In the revised manuscript we now included</w:t>
+      </w:r>
+      <w:r>
+        <w:t xml:space="preserve"> </w:t>
+      </w:r>
+      <w:r>
+        <w:t xml:space="preserve">“</w:t>
+      </w:r>
+      <w:r>
+        <w:t xml:space="preserve">manipulation type</w:t>
+      </w:r>
+      <w:r>
+        <w:t xml:space="preserve">”</w:t>
+      </w:r>
+      <w:r>
+        <w:t xml:space="preserve"> </w:t>
+      </w:r>
+      <w:r>
+        <w:t xml:space="preserve">as a two-level moderator. We find no effect of manipulation type on effect size, suggestion that both ways of removing sexual selection had a similar effect on population fitness traits. See the revised Table S10.</w:t>
       </w:r>
     </w:p>
     <w:p>
@@ -1618,14 +1869,6 @@
         <w:pStyle w:val="BodyText"/>
       </w:pPr>
       <w:r>
-        <w:t xml:space="preserve">Answer</w:t>
-      </w:r>
-    </w:p>
-    <w:p>
-      <w:pPr>
-        <w:pStyle w:val="BodyText"/>
-      </w:pPr>
-      <w:r>
         <w:rPr>
           <w:b/>
         </w:rPr>
@@ -1648,40 +1891,7 @@
         <w:pStyle w:val="FirstParagraph"/>
       </w:pPr>
       <w:r>
-        <w:t xml:space="preserve">Thank you, we now cite those papers as suggested in line 31. Additionally, they are especially pertenant to experimental evolution studies using species such as the bulb mite (</w:t>
-      </w:r>
-      <w:r>
-        <w:rPr>
-          <w:i/>
-        </w:rPr>
-        <w:t xml:space="preserve">Rhizoglyphus robini</w:t>
-      </w:r>
-      <w:r>
-        <w:t xml:space="preserve">)</w:t>
-      </w:r>
-      <w:r>
-        <w:t xml:space="preserve">(Plesnar Bielak et al., n.d.)</w:t>
-      </w:r>
-      <w:r>
-        <w:t xml:space="preserve"> </w:t>
-      </w:r>
-      <w:r>
-        <w:t xml:space="preserve">and flour beetles (</w:t>
-      </w:r>
-      <w:r>
-        <w:rPr>
-          <w:i/>
-        </w:rPr>
-        <w:t xml:space="preserve">Gnatocerus cornutus</w:t>
-      </w:r>
-      <w:r>
-        <w:t xml:space="preserve">)</w:t>
-      </w:r>
-      <w:r>
-        <w:t xml:space="preserve">(Harano et al. 2010)</w:t>
-      </w:r>
-      <w:r>
-        <w:t xml:space="preserve">.</w:t>
+        <w:t xml:space="preserve">Thank you, we have added citations of those papers as suggested.</w:t>
       </w:r>
     </w:p>
     <w:p>
@@ -1700,64 +1910,7 @@
         <w:pStyle w:val="FirstParagraph"/>
       </w:pPr>
       <w:r>
-        <w:t xml:space="preserve">The reviewer is correct in that the 95 % CI overlap zero for the three direct fitness components (extinction rate, offspring viability and reproductive success) have 95 % CI overlapping zero. Additionally, our analysis reveals that the predicted effect size for direct fitness components has 95 % CIs that overlap zero for Bayesian, but not REML models (REML</w:t>
-      </w:r>
-      <w:r>
-        <w:t xml:space="preserve"> </w:t>
-      </w:r>
-      <m:oMath>
-        <m:r>
-          <m:t>β</m:t>
-        </m:r>
-      </m:oMath>
-      <w:r>
-        <w:t xml:space="preserve"> </w:t>
-      </w:r>
-      <w:r>
-        <w:t xml:space="preserve">= 0.13, 95% CIs: 0.022 to 0.24; Bayesian</w:t>
-      </w:r>
-      <w:r>
-        <w:t xml:space="preserve"> </w:t>
-      </w:r>
-      <m:oMath>
-        <m:r>
-          <m:t>β</m:t>
-        </m:r>
-      </m:oMath>
-      <w:r>
-        <w:t xml:space="preserve"> </w:t>
-      </w:r>
-      <w:r>
-        <w:t xml:space="preserve">= 0.13, 95% CIs: -0.068 to 0.30,</w:t>
-      </w:r>
-      <w:r>
-        <w:t xml:space="preserve"> </w:t>
-      </w:r>
-      <m:oMath>
-        <m:r>
-          <m:t>B</m:t>
-        </m:r>
-        <m:sSub>
-          <m:e>
-            <m:r>
-              <m:t>F</m:t>
-            </m:r>
-          </m:e>
-          <m:sub>
-            <m:r>
-              <m:t>&gt;</m:t>
-            </m:r>
-            <m:r>
-              <m:t>0</m:t>
-            </m:r>
-          </m:sub>
-        </m:sSub>
-      </m:oMath>
-      <w:r>
-        <w:t xml:space="preserve"> </w:t>
-      </w:r>
-      <w:r>
-        <w:t xml:space="preserve">= 4.9). In this respect we have tapered and clarified our statement that we find some evidence that sexual selection increases mean values of traits directly related to fitness. However, we retain our statement that sexual selection generally elevates the mean of fitness components directly related to fitness as a two-way 95 % confidence limit is an arbitrary cut-off and the Bayes Factors suggest that their is a high likelihood that the effect size for direct fitness components is greater than zero.</w:t>
+        <w:t xml:space="preserve">Thank you for catching this – we have tempered our conclusions in the relevant section of the Discussion, since the results provide only moderate evidence for a positive effect.</w:t>
       </w:r>
     </w:p>
     <w:p>
@@ -1776,22 +1929,37 @@
         <w:pStyle w:val="FirstParagraph"/>
       </w:pPr>
       <w:r>
-        <w:t xml:space="preserve">It is correct that we did not use the number of generations in our main analysis. The manuscript (Methods section) states that the number of generations. In the supplementary material we investigate the role of number of generations (the lineage is evolved for) has on fitness in the section</w:t>
-      </w:r>
-      <w:r>
-        <w:t xml:space="preserve"> </w:t>
-      </w:r>
-      <w:r>
-        <w:rPr>
-          <w:i/>
-        </w:rPr>
-        <w:t xml:space="preserve">Meta-analyses including many moderator variables</w:t>
-      </w:r>
-      <w:r>
-        <w:t xml:space="preserve"> </w:t>
-      </w:r>
-      <w:r>
-        <w:t xml:space="preserve">as well as in Figure S12 and S13. Generations (specifically, log-Generations) had minimal effect on the effect sizes and was removed for the models that appeared in the main text.</w:t>
+        <w:t xml:space="preserve">For relevant results, please see the section of the results that reads</w:t>
+      </w:r>
+      <w:r>
+        <w:t xml:space="preserve"> </w:t>
+      </w:r>
+      <w:r>
+        <w:t xml:space="preserve">“</w:t>
+      </w:r>
+      <w:r>
+        <w:t xml:space="preserve">Other moderator variables that we examined had minimal impacts on effect size (Figure S2, Table S10). Specifically, effect size did not depend on whether or not the study was conducted blind (Figure S6), nor on the number of generations for which the experimental evolution study was run (Figure S7, S8).</w:t>
+      </w:r>
+      <w:r>
+        <w:t xml:space="preserve">”</w:t>
+      </w:r>
+      <w:r>
+        <w:t xml:space="preserve"> </w:t>
+      </w:r>
+      <w:r>
+        <w:t xml:space="preserve">In the methods, we wrote</w:t>
+      </w:r>
+      <w:r>
+        <w:t xml:space="preserve"> </w:t>
+      </w:r>
+      <w:r>
+        <w:t xml:space="preserve">“</w:t>
+      </w:r>
+      <w:r>
+        <w:t xml:space="preserve">Additionally, we collected details for each effect size on: sex (male, female or a mixed sample of both), taxon (flies, beetles, mice, nematodes, mites, crickets and guppies), blinding of researchers to treatments and number of generations a treatment group underwent experimentally evolution.</w:t>
+      </w:r>
+      <w:r>
+        <w:t xml:space="preserve">”</w:t>
       </w:r>
     </w:p>
     <w:p>
@@ -1810,10 +1978,7 @@
         <w:pStyle w:val="FirstParagraph"/>
       </w:pPr>
       <w:r>
-        <w:rPr>
-          <w:b/>
-        </w:rPr>
-        <w:t xml:space="preserve">No difference… kind of there for documentation on how we created it (transparency). We now get rid of the forest plot in the manuscript. However our supp info has a few plots that are in the manuscript. I think it is good to show the code we used to create it… for reproducibility</w:t>
+        <w:t xml:space="preserve">Our supplementary material does indeed contain all of our main figures, in order to show the data and code used to generate them. We have changed the numbering of the supplementary figures, so that e.g. Figure 1 in the HTML supplement is correctly labelled as Figure 1 and not as Fig. S1, to make it clear that it is the same figure.</w:t>
       </w:r>
     </w:p>
     <w:p>
@@ -2050,7 +2215,7 @@
         <w:pStyle w:val="FirstParagraph"/>
       </w:pPr>
       <w:r>
-        <w:t xml:space="preserve">Reviewer 2 has rightly pointed out that the use of Hedge’s</w:t>
+        <w:t xml:space="preserve">After reading those references, we agree that Hedges’</w:t>
       </w:r>
       <w:r>
         <w:t xml:space="preserve"> </w:t>
@@ -2065,7 +2230,7 @@
         <w:t xml:space="preserve"> </w:t>
       </w:r>
       <w:r>
-        <w:t xml:space="preserve">has been critisized for its ability to account for heterogeneity between the control and treatment groups [Osenberg_1997]. We extended our meta-analysis by including the log response ratio (</w:t>
+        <w:t xml:space="preserve">is imperfect, and so we checked the robustness of our meta-analysis using two alternative measures of effect size. Firstly, we present the log response ratio (</w:t>
       </w:r>
       <w:r>
         <w:rPr>
@@ -2074,7 +2239,22 @@
         <w:t xml:space="preserve">lnRR</w:t>
       </w:r>
       <w:r>
-        <w:t xml:space="preserve">) as well as a modified version of Hedge’s g that attempts to account for this heterogeneity, this modified statistic</w:t>
+        <w:t xml:space="preserve">) as suggested by this reviewer. Secondly, we present a modified version of Hedges’</w:t>
+      </w:r>
+      <w:r>
+        <w:t xml:space="preserve"> </w:t>
+      </w:r>
+      <w:r>
+        <w:rPr>
+          <w:i/>
+        </w:rPr>
+        <w:t xml:space="preserve">g</w:t>
+      </w:r>
+      <w:r>
+        <w:t xml:space="preserve"> </w:t>
+      </w:r>
+      <w:r>
+        <w:t xml:space="preserve">that attempts to account for this heterogeneity issue</w:t>
       </w:r>
       <w:r>
         <w:t xml:space="preserve"> </w:t>
@@ -2083,34 +2263,7 @@
         <w:t xml:space="preserve">(Bonett 2009)</w:t>
       </w:r>
       <w:r>
-        <w:t xml:space="preserve"> </w:t>
-      </w:r>
-      <w:r>
-        <w:t xml:space="preserve">can be derived from the</w:t>
-      </w:r>
-      <w:r>
-        <w:t xml:space="preserve"> </w:t>
-      </w:r>
-      <w:r>
-        <w:rPr>
-          <w:rStyle w:val="VerbatimChar"/>
-        </w:rPr>
-        <w:t xml:space="preserve">metafor</w:t>
-      </w:r>
-      <w:r>
-        <w:t xml:space="preserve"> </w:t>
-      </w:r>
-      <w:r>
-        <w:t xml:space="preserve">package for meta-analysis</w:t>
-      </w:r>
-      <w:r>
-        <w:t xml:space="preserve"> </w:t>
-      </w:r>
-      <w:r>
-        <w:t xml:space="preserve">(Viechtbauer 2010)</w:t>
-      </w:r>
-      <w:r>
-        <w:t xml:space="preserve">, where it is named SMDH (standardized mean difference with heteroscedastic population variances in the two groups). There are several key findings from the use of lnRR and SMDH:</w:t>
+        <w:t xml:space="preserve">, named SMDH (standardized mean difference with heteroscedastic population variances in the two groups). There are several key findings from our new analyses using lnRR and SMDH:</w:t>
       </w:r>
     </w:p>
     <w:p>
@@ -2124,7 +2277,46 @@
         <w:t xml:space="preserve">Firstly</w:t>
       </w:r>
       <w:r>
-        <w:t xml:space="preserve">, Hedge’s g and SMDH are highly correlated (in means and variance). This suggests that unequal variance between the treatment and control groups (heteroscedasticity) is unlikely to impact the effect size of Hedges’ g.</w:t>
+        <w:t xml:space="preserve">, we found that Hedges’</w:t>
+      </w:r>
+      <w:r>
+        <w:t xml:space="preserve"> </w:t>
+      </w:r>
+      <w:r>
+        <w:rPr>
+          <w:i/>
+        </w:rPr>
+        <w:t xml:space="preserve">g</w:t>
+      </w:r>
+      <w:r>
+        <w:t xml:space="preserve"> </w:t>
+      </w:r>
+      <w:r>
+        <w:t xml:space="preserve">and SMDH are highly correlated (in means and variance). This suggests that unequal variance between the treatment and control groups (heteroscedasticity) in the primary studies we examined is probably too small to greatly influence Hedges’</w:t>
+      </w:r>
+      <w:r>
+        <w:t xml:space="preserve"> </w:t>
+      </w:r>
+      <w:r>
+        <w:rPr>
+          <w:i/>
+        </w:rPr>
+        <w:t xml:space="preserve">g</w:t>
+      </w:r>
+      <w:r>
+        <w:t xml:space="preserve">, which is interesting for the interpretation of earlier meta-analyses using Hedges’</w:t>
+      </w:r>
+      <w:r>
+        <w:t xml:space="preserve"> </w:t>
+      </w:r>
+      <w:r>
+        <w:rPr>
+          <w:i/>
+        </w:rPr>
+        <w:t xml:space="preserve">g</w:t>
+      </w:r>
+      <w:r>
+        <w:t xml:space="preserve">.</w:t>
       </w:r>
     </w:p>
     <w:p>
@@ -2185,7 +2377,34 @@
         <w:t xml:space="preserve">Secondly</w:t>
       </w:r>
       <w:r>
-        <w:t xml:space="preserve">, The calculation of lnRR and SMDH can only be calculated for effect sizes where the study reported means, standard deviations and sample sizes (352 out of 459). This is a limitation as in our analysis we investigate the effects of sex and stress on a further restricted dataset (direct and indirect fitness traits only). Specifically, fewer effect sizes from stressful conditions are able to be calculated; making Hedges’ g an advantageous effect size in comparison to lnRR.</w:t>
+        <w:t xml:space="preserve">, we note that lnRR and SMDH can only be calculated in cases where the primary study reported means, standard deviations and sample sizes (352 out of 459 primary effect sizes). This is a limitation of lnRR and SMDH, as we must discard roughly 25% of the data in order to use them instead of Hedges’</w:t>
+      </w:r>
+      <w:r>
+        <w:t xml:space="preserve"> </w:t>
+      </w:r>
+      <w:r>
+        <w:rPr>
+          <w:i/>
+        </w:rPr>
+        <w:t xml:space="preserve">g</w:t>
+      </w:r>
+      <w:r>
+        <w:t xml:space="preserve">. We therefore think it is best to focus primarily on Hedges’</w:t>
+      </w:r>
+      <w:r>
+        <w:t xml:space="preserve"> </w:t>
+      </w:r>
+      <w:r>
+        <w:rPr>
+          <w:i/>
+        </w:rPr>
+        <w:t xml:space="preserve">g</w:t>
+      </w:r>
+      <w:r>
+        <w:t xml:space="preserve"> </w:t>
+      </w:r>
+      <w:r>
+        <w:t xml:space="preserve">despite its minor limitations, and to use lnRR and SMDH for sensitivity analysis in the online supplementary material.</w:t>
       </w:r>
     </w:p>
     <w:tbl>
@@ -2303,18 +2522,18 @@
               <w:jc w:val="center"/>
             </w:pPr>
             <w:r>
-              <w:t xml:space="preserve">113</w:t>
-            </w:r>
-          </w:p>
-        </w:tc>
-        <w:tc>
-          <w:p>
-            <w:pPr>
-              <w:pStyle w:val="Compact"/>
-              <w:jc w:val="center"/>
-            </w:pPr>
-            <w:r>
-              <w:t xml:space="preserve">100</w:t>
+              <w:t xml:space="preserve">83</w:t>
+            </w:r>
+          </w:p>
+        </w:tc>
+        <w:tc>
+          <w:p>
+            <w:pPr>
+              <w:pStyle w:val="Compact"/>
+              <w:jc w:val="center"/>
+            </w:pPr>
+            <w:r>
+              <w:t xml:space="preserve">73</w:t>
             </w:r>
           </w:p>
         </w:tc>
@@ -2441,18 +2660,18 @@
               <w:jc w:val="center"/>
             </w:pPr>
             <w:r>
-              <w:t xml:space="preserve">23</w:t>
-            </w:r>
-          </w:p>
-        </w:tc>
-        <w:tc>
-          <w:p>
-            <w:pPr>
-              <w:pStyle w:val="Compact"/>
-              <w:jc w:val="center"/>
-            </w:pPr>
-            <w:r>
-              <w:t xml:space="preserve">14</w:t>
+              <w:t xml:space="preserve">12</w:t>
+            </w:r>
+          </w:p>
+        </w:tc>
+        <w:tc>
+          <w:p>
+            <w:pPr>
+              <w:pStyle w:val="Compact"/>
+              <w:jc w:val="center"/>
+            </w:pPr>
+            <w:r>
+              <w:t xml:space="preserve">8</w:t>
             </w:r>
           </w:p>
         </w:tc>
@@ -2579,18 +2798,18 @@
               <w:jc w:val="center"/>
             </w:pPr>
             <w:r>
-              <w:t xml:space="preserve">330</w:t>
-            </w:r>
-          </w:p>
-        </w:tc>
-        <w:tc>
-          <w:p>
-            <w:pPr>
-              <w:pStyle w:val="Compact"/>
-              <w:jc w:val="center"/>
-            </w:pPr>
-            <w:r>
-              <w:t xml:space="preserve">269</w:t>
+              <w:t xml:space="preserve">289</w:t>
+            </w:r>
+          </w:p>
+        </w:tc>
+        <w:tc>
+          <w:p>
+            <w:pPr>
+              <w:pStyle w:val="Compact"/>
+              <w:jc w:val="center"/>
+            </w:pPr>
+            <w:r>
+              <w:t xml:space="preserve">236</w:t>
             </w:r>
           </w:p>
         </w:tc>
@@ -2607,10 +2826,10 @@
         <w:t xml:space="preserve">Thirdly</w:t>
       </w:r>
       <w:r>
-        <w:t xml:space="preserve">, if we conduct a meta-analysis using lnRR as the effect size we obtain very similar results with all major conclusions unchanged, keeping in mind that lnRR and Hedge’s are on different scales; (further model results can be found within the Supplementary Material):</w:t>
-      </w:r>
-      <w:r>
-        <w:br w:type="textWrapping"/>
+        <w:t xml:space="preserve">, if we conduct a meta-analysis using lnRR as the effect size we obtain very similar results with all our main conclusions unchanged, keeping in mind that lnRR and Hedge’s are on different scales (see the revised Supplementary Material). Specifically,</w:t>
+      </w:r>
+      <w:r>
+        <w:t xml:space="preserve"> </w:t>
       </w:r>
       <w:r>
         <w:t xml:space="preserve">+ The effect of sexual selection on population fitness is generally positive.</w:t>
@@ -2680,7 +2899,31 @@
         <w:t xml:space="preserve">Fourthly</w:t>
       </w:r>
       <w:r>
-        <w:t xml:space="preserve">, Hedges’ g appears more normally distributed than lnRR, which to some extent may come as a surprise as</w:t>
+        <w:t xml:space="preserve">, the distribution of the lnRR effect sizes is non-normal (notably moreso than the distribution of Hedges’</w:t>
+      </w:r>
+      <w:r>
+        <w:t xml:space="preserve"> </w:t>
+      </w:r>
+      <w:r>
+        <w:rPr>
+          <w:i/>
+        </w:rPr>
+        <w:t xml:space="preserve">g</w:t>
+      </w:r>
+      <w:r>
+        <w:t xml:space="preserve">), perhaps because one can get extreme values when taking a ratio (e.g. if the denominator is close to zero). Accordingly,</w:t>
+      </w:r>
+      <w:r>
+        <w:t xml:space="preserve"> </w:t>
+      </w:r>
+      <w:r>
+        <w:t xml:space="preserve">Lajeunesse (2015)</w:t>
+      </w:r>
+      <w:r>
+        <w:t xml:space="preserve"> </w:t>
+      </w:r>
+      <w:r>
+        <w:t xml:space="preserve">showed that</w:t>
       </w:r>
       <w:r>
         <w:t xml:space="preserve"> </w:t>
@@ -2695,34 +2938,7 @@
         <w:t xml:space="preserve"> </w:t>
       </w:r>
       <w:r>
-        <w:t xml:space="preserve">should usually be more normally distributed around zero. However, given that our meta-analysis combines multiple traits, with different scales of magnitude lnRR may lead to some erroneous and biased effect sizes. Specifically,</w:t>
-      </w:r>
-      <w:r>
-        <w:t xml:space="preserve"> </w:t>
-      </w:r>
-      <w:r>
-        <w:t xml:space="preserve">Lajeunesse (2015)</w:t>
-      </w:r>
-      <w:r>
-        <w:t xml:space="preserve"> </w:t>
-      </w:r>
-      <w:r>
-        <w:t xml:space="preserve">showed that</w:t>
-      </w:r>
-      <w:r>
-        <w:t xml:space="preserve"> </w:t>
-      </w:r>
-      <w:r>
-        <w:rPr>
-          <w:i/>
-        </w:rPr>
-        <w:t xml:space="preserve">lnRR</w:t>
-      </w:r>
-      <w:r>
-        <w:t xml:space="preserve"> </w:t>
-      </w:r>
-      <w:r>
-        <w:t xml:space="preserve">is problematic when quantifying the outcome of studies with small sample sizes, and can yield unsuitable variance estimates when the parameter scale of the study are close to zero. The more normal distribution of the Hedges’</w:t>
+        <w:t xml:space="preserve">is problematic when quantifying the outcome of primary studies with small sample sizes, and can yield unsuitable variance estimates when the parameter scale of the study are close to zero. So, Hedges’</w:t>
       </w:r>
       <w:r>
         <w:t xml:space="preserve"> </w:t>
@@ -2737,7 +2953,7 @@
         <w:t xml:space="preserve"> </w:t>
       </w:r>
       <w:r>
-        <w:t xml:space="preserve">is anticipated to increase model fit.</w:t>
+        <w:t xml:space="preserve">has the possible practical advantage of increasing model fit in our meta-analysis.</w:t>
       </w:r>
     </w:p>
     <w:p>
@@ -2789,64 +3005,6 @@
     </w:p>
     <w:p>
       <w:pPr>
-        <w:pStyle w:val="BodyText"/>
-      </w:pPr>
-      <w:r>
-        <w:t xml:space="preserve">The lnRR is a commonly used effect size when the trait of interest has a natural zero point. Given that we did not extract the data with this in mind, it may be a further limitation of</w:t>
-      </w:r>
-      <w:r>
-        <w:t xml:space="preserve"> </w:t>
-      </w:r>
-      <w:r>
-        <w:rPr>
-          <w:i/>
-        </w:rPr>
-        <w:t xml:space="preserve">lnRR</w:t>
-      </w:r>
-      <w:r>
-        <w:t xml:space="preserve">.</w:t>
-      </w:r>
-    </w:p>
-    <w:p>
-      <w:pPr>
-        <w:pStyle w:val="BodyText"/>
-      </w:pPr>
-      <w:r>
-        <w:t xml:space="preserve">For these reasons we have decided to use Hedges’</w:t>
-      </w:r>
-      <w:r>
-        <w:t xml:space="preserve"> </w:t>
-      </w:r>
-      <w:r>
-        <w:rPr>
-          <w:i/>
-        </w:rPr>
-        <w:t xml:space="preserve">g</w:t>
-      </w:r>
-      <w:r>
-        <w:t xml:space="preserve"> </w:t>
-      </w:r>
-      <w:r>
-        <w:t xml:space="preserve">as the main effect size throughout the manuscript but reference and provide equivelant statistical analysis for</w:t>
-      </w:r>
-      <w:r>
-        <w:t xml:space="preserve"> </w:t>
-      </w:r>
-      <w:r>
-        <w:rPr>
-          <w:i/>
-        </w:rPr>
-        <w:t xml:space="preserve">lnRR</w:t>
-      </w:r>
-      <w:r>
-        <w:t xml:space="preserve"> </w:t>
-      </w:r>
-      <w:r>
-        <w:t xml:space="preserve">in the supplementary material.</w:t>
-      </w:r>
-    </w:p>
-    <w:p>
-      <w:pPr>
         <w:pStyle w:val="BlockText"/>
       </w:pPr>
       <w:r>
@@ -2906,7 +3064,7 @@
         <w:pStyle w:val="FirstParagraph"/>
       </w:pPr>
       <w:r>
-        <w:t xml:space="preserve">The reviewer suggestions have been included in our meta-analysis as Supplementary Material in order to maintain transparency in our conclusions. Several key points arise from the meta-analysis of variation:</w:t>
+        <w:t xml:space="preserve">Many thanks – we have now also present a meta-analysis of variation using lnVR in addition to one using lnCVR. We have the following comments on this new analysis:</w:t>
       </w:r>
     </w:p>
     <w:p>
@@ -2920,22 +3078,7 @@
         <w:t xml:space="preserve">Firstly</w:t>
       </w:r>
       <w:r>
-        <w:t xml:space="preserve">, as the reviewer suggested we justify the use of</w:t>
-      </w:r>
-      <w:r>
-        <w:t xml:space="preserve"> </w:t>
-      </w:r>
-      <w:r>
-        <w:rPr>
-          <w:i/>
-        </w:rPr>
-        <w:t xml:space="preserve">lnCVR</w:t>
-      </w:r>
-      <w:r>
-        <w:t xml:space="preserve"> </w:t>
-      </w:r>
-      <w:r>
-        <w:t xml:space="preserve">my assessing the mean-variance relationship. The major limitation of lnVR is that it does not account for the mean-variance relationship and that is why lnCVR was suggested as the favourable correction</w:t>
+        <w:t xml:space="preserve">, as the reviewer suggested, we now justify our use of lnCVR as opposed to lnVR, by assessing the mean-variance relationship in our data. The major limitation of lnVR is that it does not account for the mean-variance relationship; indeed this is why lnCVR has been recommended over lnVR</w:t>
       </w:r>
       <w:r>
         <w:t xml:space="preserve"> </w:t>
@@ -2944,49 +3087,7 @@
         <w:t xml:space="preserve">(Nakagawa et al. 2015)</w:t>
       </w:r>
       <w:r>
-        <w:t xml:space="preserve">. Given this finding the use of</w:t>
-      </w:r>
-      <w:r>
-        <w:t xml:space="preserve"> </w:t>
-      </w:r>
-      <w:r>
-        <w:rPr>
-          <w:i/>
-        </w:rPr>
-        <w:t xml:space="preserve">lnCVR</w:t>
-      </w:r>
-      <w:r>
-        <w:t xml:space="preserve"> </w:t>
-      </w:r>
-      <w:r>
-        <w:t xml:space="preserve">is preferenced over</w:t>
-      </w:r>
-      <w:r>
-        <w:t xml:space="preserve"> </w:t>
-      </w:r>
-      <w:r>
-        <w:rPr>
-          <w:i/>
-        </w:rPr>
-        <w:t xml:space="preserve">lnVR</w:t>
-      </w:r>
-      <w:r>
-        <w:t xml:space="preserve">, as</w:t>
-      </w:r>
-      <w:r>
-        <w:t xml:space="preserve"> </w:t>
-      </w:r>
-      <w:r>
-        <w:rPr>
-          <w:i/>
-        </w:rPr>
-        <w:t xml:space="preserve">lnVR</w:t>
-      </w:r>
-      <w:r>
-        <w:t xml:space="preserve"> </w:t>
-      </w:r>
-      <w:r>
-        <w:t xml:space="preserve">does not account for the mean-variance relationship.</w:t>
+        <w:t xml:space="preserve">. We indeed found a strong positive correlation between mean and variance, suggesting that we should indeed lnCVR and not lnVR.</w:t>
       </w:r>
     </w:p>
     <w:p>
@@ -3041,13 +3142,7 @@
         <w:pStyle w:val="BodyText"/>
       </w:pPr>
       <w:r>
-        <w:rPr>
-          <w:i/>
-        </w:rPr>
-        <w:t xml:space="preserve">Secondly</w:t>
-      </w:r>
-      <w:r>
-        <w:t xml:space="preserve">, We conducted both Bayesian and REML meta-analyses for</w:t>
+        <w:t xml:space="preserve">Although we think that</w:t>
       </w:r>
       <w:r>
         <w:t xml:space="preserve"> </w:t>
@@ -3059,22 +3154,10 @@
         <w:t xml:space="preserve">lnVR</w:t>
       </w:r>
       <w:r>
-        <w:t xml:space="preserve">, which we present in the supplementary material and briefly discuss in the manuscript. We found a similar trend for the meta-analysis of variance using</w:t>
-      </w:r>
-      <w:r>
-        <w:t xml:space="preserve"> </w:t>
-      </w:r>
-      <w:r>
-        <w:rPr>
-          <w:i/>
-        </w:rPr>
-        <w:t xml:space="preserve">lnCVR</w:t>
-      </w:r>
-      <w:r>
-        <w:t xml:space="preserve"> </w:t>
-      </w:r>
-      <w:r>
-        <w:t xml:space="preserve">and the meta-analysis of variance using</w:t>
+        <w:t xml:space="preserve"> </w:t>
+      </w:r>
+      <w:r>
+        <w:t xml:space="preserve">is not preferable due to this positive relationship, we ran our meta-analyses using</w:t>
       </w:r>
       <w:r>
         <w:t xml:space="preserve"> </w:t>
@@ -3086,69 +3169,10 @@
         <w:t xml:space="preserve">lnVR</w:t>
       </w:r>
       <w:r>
-        <w:t xml:space="preserve">, These are:</w:t>
-      </w:r>
-    </w:p>
-    <w:p>
-      <w:pPr>
-        <w:pStyle w:val="Compact"/>
-        <w:numPr>
-          <w:numId w:val="1001"/>
-          <w:ilvl w:val="0"/>
-        </w:numPr>
-      </w:pPr>
-      <w:r>
-        <w:t xml:space="preserve">In stressful environments sexual selection leads to a decrease in the variance for females, relative to benign environments.</w:t>
-      </w:r>
-      <w:r>
-        <w:br w:type="textWrapping"/>
-      </w:r>
-    </w:p>
-    <w:p>
-      <w:pPr>
-        <w:pStyle w:val="Compact"/>
-        <w:numPr>
-          <w:numId w:val="1001"/>
-          <w:ilvl w:val="0"/>
-        </w:numPr>
-      </w:pPr>
-      <w:r>
-        <w:t xml:space="preserve">Sexual selection reduces variance in females compared to males.</w:t>
-      </w:r>
-    </w:p>
-    <w:p>
-      <w:pPr>
-        <w:pStyle w:val="FirstParagraph"/>
-      </w:pPr>
-      <w:r>
-        <w:t xml:space="preserve">However, when using</w:t>
-      </w:r>
-      <w:r>
-        <w:t xml:space="preserve"> </w:t>
-      </w:r>
-      <w:r>
-        <w:rPr>
-          <w:i/>
-        </w:rPr>
-        <w:t xml:space="preserve">lnVR</w:t>
-      </w:r>
-      <w:r>
-        <w:t xml:space="preserve">, the variability of fitness traits for males under sexual selection increased,</w:t>
-      </w:r>
-      <w:r>
-        <w:t xml:space="preserve"> </w:t>
-      </w:r>
-      <w:r>
-        <w:rPr>
-          <w:i/>
-        </w:rPr>
-        <w:t xml:space="preserve">lnVR</w:t>
-      </w:r>
-      <w:r>
-        <w:t xml:space="preserve"> </w:t>
-      </w:r>
-      <w:r>
-        <w:t xml:space="preserve">for females in stressful environments was not statistically different from zero, and sexual selection in benign environments increased phenotypic variance for females. Model results and predictions (from the REML model) can be cound within the Supplementary Material.</w:t>
+        <w:t xml:space="preserve"> </w:t>
+      </w:r>
+      <w:r>
+        <w:t xml:space="preserve">in the interests of completeness. We present this new result in the supplementary material and briefly discuss it in the manuscript. To summarise, we found very similar patterns, although the statistical significance some of the results have changed; see the following figure:</w:t>
       </w:r>
     </w:p>
     <w:p>
@@ -3351,7 +3375,7 @@
         <w:pStyle w:val="FirstParagraph"/>
       </w:pPr>
       <w:r>
-        <w:t xml:space="preserve">We value the reviewers feedback and have incorperated all the suggestions within a paragraph within the methods of our manuscript.</w:t>
+        <w:t xml:space="preserve">Many thanks for this feedback – we have incorporated all these suggestions in the Methods section.</w:t>
       </w:r>
     </w:p>
     <w:p>
@@ -3423,10 +3447,22 @@
         <w:pStyle w:val="FirstParagraph"/>
       </w:pPr>
       <w:r>
-        <w:rPr>
-          <w:b/>
-        </w:rPr>
-        <w:t xml:space="preserve">No in-buit functionality for trim-and-fill for rma.mv in metafor… could figure out a way to do it I suppose, not sure if worth it</w:t>
+        <w:t xml:space="preserve">Thanks – we now remind the reader that funnel plot asymmetry is not decisive evidence for publication bias, because it can also result from unexplained heterogeneity in the original effect sizes. We have elected not to implement trim-and-fill since the method seems to have fallen into disfavour among many readers, and because we are unsure how to correctly implement it using the REML- and Bayesian methods we used. NB that there is no method for trim-and-fill in mixed meta-analysis in the popular R package</w:t>
+      </w:r>
+      <w:r>
+        <w:t xml:space="preserve"> </w:t>
+      </w:r>
+      <w:r>
+        <w:rPr>
+          <w:rStyle w:val="VerbatimChar"/>
+        </w:rPr>
+        <w:t xml:space="preserve">metafor</w:t>
+      </w:r>
+      <w:r>
+        <w:t xml:space="preserve"> </w:t>
+      </w:r>
+      <w:r>
+        <w:t xml:space="preserve">(which we used), suggesting the method is not simple to implement.</w:t>
       </w:r>
     </w:p>
     <w:p>
@@ -3445,7 +3481,7 @@
         <w:pStyle w:val="FirstParagraph"/>
       </w:pPr>
       <w:r>
-        <w:t xml:space="preserve">Yes they are, we have now included this information in the figure caption. Thank you for highlighting this.</w:t>
+        <w:t xml:space="preserve">Yes, and we have now included this information in the figure caption. Thank you for highlighting this.</w:t>
       </w:r>
     </w:p>
     <w:p>
@@ -3553,16 +3589,19 @@
         <w:pStyle w:val="FirstParagraph"/>
       </w:pPr>
       <w:r>
-        <w:t xml:space="preserve">Our study does not involve a systematic review. The scope of a systematic review was larger than this meta-analysis entailed. However, we did use a systematic literature search strategy and PRISMA framework of inclusion/exclusion.</w:t>
-      </w:r>
-      <w:r>
-        <w:t xml:space="preserve"> </w:t>
-      </w:r>
-      <w:r>
-        <w:rPr>
-          <w:b/>
-        </w:rPr>
-        <w:t xml:space="preserve">I think thewre is some unsureness here on what counts as a systematic review… I remember in medicine a meta-analysis MUST be part of a systematic review, but I guess ecology and evolution is more flexible</w:t>
+        <w:t xml:space="preserve">We agree, and we have changed the title to</w:t>
+      </w:r>
+      <w:r>
+        <w:t xml:space="preserve"> </w:t>
+      </w:r>
+      <w:r>
+        <w:t xml:space="preserve">“</w:t>
+      </w:r>
+      <w:r>
+        <w:t xml:space="preserve">Sexual selection improves population fitness: a systematic review and meta-analysis</w:t>
+      </w:r>
+      <w:r>
+        <w:t xml:space="preserve">”</w:t>
       </w:r>
       <w:r>
         <w:t xml:space="preserve">.</w:t>
@@ -3584,7 +3623,7 @@
         <w:pStyle w:val="FirstParagraph"/>
       </w:pPr>
       <w:r>
-        <w:t xml:space="preserve">They were extremely useful, many thanks!</w:t>
+        <w:t xml:space="preserve">Very useful, thank you!</w:t>
       </w:r>
     </w:p>
     <w:p>
@@ -3606,291 +3645,346 @@
     </w:p>
     <w:p>
       <w:pPr>
+        <w:pStyle w:val="BlockText"/>
+      </w:pPr>
+      <w:r>
+        <w:rPr>
+          <w:i/>
+        </w:rPr>
+        <w:t xml:space="preserve">This manuscript addresses the question of whether, on average, sexual selection has a net beneficial or detrimental effect on population fitness, using a meta-analysis of experimental evolution studies comparing the fitness of populations under different intensities of sexual selection. The analyses consider the effects of sexual selection on both the mean and variance of population fitness, and test whether these effects differ for stressful vs. benign environments, or depend on the measure of population fitness.</w:t>
+      </w:r>
+    </w:p>
+    <w:p>
+      <w:pPr>
+        <w:pStyle w:val="BlockText"/>
+      </w:pPr>
+      <w:r>
+        <w:rPr>
+          <w:i/>
+        </w:rPr>
+        <w:t xml:space="preserve">These are issues of longstanding interest, and as there is now quite a wealth of experimental evolution studies addressing these questions a meta-analysis synthesising their findings is timely.</w:t>
+      </w:r>
+    </w:p>
+    <w:p>
+      <w:pPr>
         <w:pStyle w:val="FirstParagraph"/>
       </w:pPr>
       <w:r>
+        <w:t xml:space="preserve">Many thanks for your time and attention, and for the valuable feedback.</w:t>
+      </w:r>
+    </w:p>
+    <w:p>
+      <w:pPr>
+        <w:pStyle w:val="BlockText"/>
+      </w:pPr>
+      <w:r>
+        <w:rPr>
+          <w:i/>
+        </w:rPr>
+        <w:t xml:space="preserve">The results of this meta-analysis broadly concur with current theoretical predictions, and are likely to interest a wide readership. Across all studies, environment types and fitness measures there was a small positive effect of sexual selection on mean population fitness, although effect sizes varied with the fitness measure used. The positive effect of sexual selection on fitness was strongest for females in stressful environments, who also showed reduced variance in fitness under sexual selection.</w:t>
+      </w:r>
+    </w:p>
+    <w:p>
+      <w:pPr>
+        <w:pStyle w:val="BlockText"/>
+      </w:pPr>
+      <w:r>
+        <w:rPr>
+          <w:i/>
+        </w:rPr>
+        <w:t xml:space="preserve">The authors discuss these findings thoughtfully, although they focus more on the (weaker) effects found for</w:t>
+      </w:r>
+      <w:r>
+        <w:rPr>
+          <w:i/>
+        </w:rPr>
+        <w:t xml:space="preserve"> </w:t>
+      </w:r>
+      <w:r>
+        <w:rPr>
+          <w:i/>
+        </w:rPr>
+        <w:t xml:space="preserve">‘</w:t>
+      </w:r>
+      <w:r>
+        <w:rPr>
+          <w:i/>
+        </w:rPr>
+        <w:t xml:space="preserve">direct</w:t>
+      </w:r>
+      <w:r>
+        <w:rPr>
+          <w:i/>
+        </w:rPr>
+        <w:t xml:space="preserve">’</w:t>
+      </w:r>
+      <w:r>
+        <w:rPr>
+          <w:i/>
+        </w:rPr>
+        <w:t xml:space="preserve"> </w:t>
+      </w:r>
+      <w:r>
+        <w:rPr>
+          <w:i/>
+        </w:rPr>
+        <w:t xml:space="preserve">measures of fitness while somewhat neglecting the effects seen for</w:t>
+      </w:r>
+      <w:r>
+        <w:rPr>
+          <w:i/>
+        </w:rPr>
+        <w:t xml:space="preserve"> </w:t>
+      </w:r>
+      <w:r>
+        <w:rPr>
+          <w:i/>
+        </w:rPr>
+        <w:t xml:space="preserve">‘</w:t>
+      </w:r>
+      <w:r>
+        <w:rPr>
+          <w:i/>
+        </w:rPr>
+        <w:t xml:space="preserve">indirect</w:t>
+      </w:r>
+      <w:r>
+        <w:rPr>
+          <w:i/>
+        </w:rPr>
+        <w:t xml:space="preserve">’</w:t>
+      </w:r>
+      <w:r>
+        <w:rPr>
+          <w:i/>
+        </w:rPr>
+        <w:t xml:space="preserve"> </w:t>
+      </w:r>
+      <w:r>
+        <w:rPr>
+          <w:i/>
+        </w:rPr>
+        <w:t xml:space="preserve">fitness measures (e.g. of attractiveness, mating latency, lifespan, ejaculate traits). These potentially deserve more consideration, especially as many appear to be male-limited traits or measured mainly in males, that would appear to have a direct bearing on male mating success (if an indirect link to overall fitness), yet despite this the overall effect of sexual selection on male fitness is not significant.</w:t>
+      </w:r>
+    </w:p>
+    <w:p>
+      <w:pPr>
+        <w:pStyle w:val="FirstParagraph"/>
+      </w:pPr>
+      <w:r>
+        <w:t xml:space="preserve">Please see our earlier response to Prof. Radwan: we do not consider male mating success (and related traits) to be correlates of population fitness, which is why the results differ between our strict analysis and the one that includes all the traits. Additionally, we chose to spend more time writing about the</w:t>
+      </w:r>
+      <w:r>
+        <w:t xml:space="preserve"> </w:t>
+      </w:r>
+      <w:r>
+        <w:t xml:space="preserve">“</w:t>
+      </w:r>
+      <w:r>
+        <w:t xml:space="preserve">direct</w:t>
+      </w:r>
+      <w:r>
+        <w:t xml:space="preserve">”</w:t>
+      </w:r>
+      <w:r>
+        <w:t xml:space="preserve"> </w:t>
+      </w:r>
+      <w:r>
+        <w:t xml:space="preserve">effects because our main focus is on population fitness. We agree that our secondary results are interesting as well, but we wanted to keep the manuscript focused and concise. Also, there is no theoretical controversy over how sexual selection should affect traits like male mating success; by contrast, the relationship between sexual selection and population fitness is contentious.</w:t>
+      </w:r>
+    </w:p>
+    <w:p>
+      <w:pPr>
+        <w:pStyle w:val="BlockText"/>
+      </w:pPr>
+      <w:r>
+        <w:rPr>
+          <w:i/>
+        </w:rPr>
+        <w:t xml:space="preserve">I have only a few more specific comments:</w:t>
+      </w:r>
+    </w:p>
+    <w:p>
+      <w:pPr>
+        <w:pStyle w:val="BlockText"/>
+      </w:pPr>
+      <w:r>
+        <w:rPr>
+          <w:i/>
+        </w:rPr>
+        <w:t xml:space="preserve">Does your approach consider variation in the intensity of sexual selection exclusively on males? This is worth noting (e.g. statements such as that on line 98-99 might be amended to</w:t>
+      </w:r>
+      <w:r>
+        <w:rPr>
+          <w:i/>
+        </w:rPr>
+        <w:t xml:space="preserve"> </w:t>
+      </w:r>
+      <w:r>
+        <w:rPr>
+          <w:i/>
+        </w:rPr>
+        <w:t xml:space="preserve">“</w:t>
+      </w:r>
+      <w:r>
+        <w:rPr>
+          <w:i/>
+        </w:rPr>
+        <w:t xml:space="preserve">Sexual selection on males significantly improved female fitness.</w:t>
+      </w:r>
+      <w:r>
+        <w:rPr>
+          <w:i/>
+        </w:rPr>
+        <w:t xml:space="preserve">”</w:t>
+      </w:r>
+      <w:r>
+        <w:rPr>
+          <w:i/>
+        </w:rPr>
+        <w:t xml:space="preserve">)</w:t>
+      </w:r>
+    </w:p>
+    <w:p>
+      <w:pPr>
+        <w:pStyle w:val="FirstParagraph"/>
+      </w:pPr>
+      <w:r>
+        <w:t xml:space="preserve">Yes, we now also stress that we consider sexual selection on males, as suggested (changes are made throughout the manuscript).</w:t>
+      </w:r>
+    </w:p>
+    <w:p>
+      <w:pPr>
+        <w:pStyle w:val="BlockText"/>
+      </w:pPr>
+      <w:r>
+        <w:rPr>
+          <w:i/>
+        </w:rPr>
+        <w:t xml:space="preserve">Experiments manipulating the sex ratio to alter sexual selection might simultaneously decrease sexual selection on males while increasing sexual selection on females. Would this be classified as reduced sexual selection in your analyses? I don’t think you included this aspect of study design as a moderator variable in any of your analyses – given that close to half of the effects you include come from</w:t>
+      </w:r>
+      <w:r>
+        <w:rPr>
+          <w:i/>
+        </w:rPr>
+        <w:t xml:space="preserve"> </w:t>
+      </w:r>
+      <w:r>
+        <w:rPr>
+          <w:i/>
+        </w:rPr>
+        <w:t xml:space="preserve">“</w:t>
+      </w:r>
+      <w:r>
+        <w:rPr>
+          <w:i/>
+        </w:rPr>
+        <w:t xml:space="preserve">alternative manipulations</w:t>
+      </w:r>
+      <w:r>
+        <w:rPr>
+          <w:i/>
+        </w:rPr>
+        <w:t xml:space="preserve">”</w:t>
+      </w:r>
+      <w:r>
+        <w:rPr>
+          <w:i/>
+        </w:rPr>
+        <w:t xml:space="preserve"> </w:t>
+      </w:r>
+      <w:r>
+        <w:rPr>
+          <w:i/>
+        </w:rPr>
+        <w:t xml:space="preserve">(line 70) perhaps you could test whether this affects effect size?</w:t>
+      </w:r>
+    </w:p>
+    <w:p>
+      <w:pPr>
+        <w:pStyle w:val="FirstParagraph"/>
+      </w:pPr>
+      <w:r>
+        <w:t xml:space="preserve">Some of the studies used the enforced monogamy design (as in Holland and Rice 2002), where one compares monogamous family groups with polyandrous ones (i.e. multiple males and one female), and so these manipulate sexual selection on males only, and eliminate sexual selection on females. Others instead manipulated the adult sex ratio (e.g. 3 males 1 female, 2 of each, or 3 females 1 male); these studies manipulate sexual selection on both sexes simultaneously. For the latter type, we considered the strength of sexual selection on males to be variable of interest, though it is confounded with the strength of sexual seleciton on females. To test if there was any difference in the effect sizes induced by these two types of manipulation, we now include</w:t>
+      </w:r>
+      <w:r>
+        <w:t xml:space="preserve"> </w:t>
+      </w:r>
+      <w:r>
+        <w:t xml:space="preserve">‘</w:t>
+      </w:r>
+      <w:r>
+        <w:t xml:space="preserve">manipulation type</w:t>
+      </w:r>
+      <w:r>
+        <w:t xml:space="preserve">’</w:t>
+      </w:r>
+      <w:r>
+        <w:t xml:space="preserve"> </w:t>
+      </w:r>
+      <w:r>
+        <w:t xml:space="preserve">(named</w:t>
+      </w:r>
+      <w:r>
+        <w:t xml:space="preserve"> </w:t>
+      </w:r>
+      <w:r>
+        <w:t xml:space="preserve">“</w:t>
+      </w:r>
+      <w:r>
+        <w:t xml:space="preserve">Enforced.Monogamy</w:t>
+      </w:r>
+      <w:r>
+        <w:t xml:space="preserve">”</w:t>
+      </w:r>
+      <w:r>
+        <w:t xml:space="preserve"> </w:t>
+      </w:r>
+      <w:r>
+        <w:t xml:space="preserve">in the Supplementary Material and R code) as a moderator variable: there was no effect in our preliminary model (</w:t>
+      </w:r>
+      <w:r>
         <w:rPr>
           <w:b/>
         </w:rPr>
-        <w:t xml:space="preserve">This manuscript addresses the question of whether, on average, sexual selection has a net beneficial or detrimental effect on population fitness, using a meta-analysis of experimental evolution studies comparing the fitness of populations under different intensities of sexual selection. The analyses consider the effects of sexual selection on both the mean and variance of population fitness, and test whether these effects differ for stressful vs. benign environments, or depend on the measure of population fitness.</w:t>
-      </w:r>
-    </w:p>
-    <w:p>
-      <w:pPr>
-        <w:pStyle w:val="BodyText"/>
-      </w:pPr>
-      <w:r>
-        <w:rPr>
-          <w:b/>
-        </w:rPr>
-        <w:t xml:space="preserve">These are issues of longstanding interest, and as there is now quite a wealth of experimental evolution studies addressing these questions a meta-analysis synthesising their findings is timely.</w:t>
-      </w:r>
-    </w:p>
-    <w:p>
-      <w:pPr>
-        <w:pStyle w:val="BodyText"/>
-      </w:pPr>
-      <w:r>
-        <w:t xml:space="preserve">Many thanks for your time and attention, and for the valuable feedback.</w:t>
-      </w:r>
-    </w:p>
-    <w:p>
-      <w:pPr>
-        <w:pStyle w:val="BodyText"/>
-      </w:pPr>
-      <w:r>
-        <w:rPr>
-          <w:b/>
-        </w:rPr>
-        <w:t xml:space="preserve">The results of this meta-analysis broadly concur with current theoretical predictions, and are likely to interest a wide readership. Across all studies, environment types and fitness measures there was a small positive effect of sexual selection on mean population fitness, although effect sizes varied with the fitness measure used. The positive effect of sexual selection on fitness was strongest for females in stressful environments, who also showed reduced variance in fitness under sexual selection.</w:t>
-      </w:r>
-    </w:p>
-    <w:p>
-      <w:pPr>
-        <w:pStyle w:val="BodyText"/>
-      </w:pPr>
-      <w:r>
-        <w:t xml:space="preserve">Answer</w:t>
-      </w:r>
-    </w:p>
-    <w:p>
-      <w:pPr>
-        <w:pStyle w:val="BodyText"/>
-      </w:pPr>
-      <w:r>
-        <w:rPr>
-          <w:b/>
-        </w:rPr>
-        <w:t xml:space="preserve">The authors discuss these findings thoughtfully, although they focus more on the (weaker) effects found for</w:t>
-      </w:r>
-      <w:r>
-        <w:rPr>
-          <w:b/>
-        </w:rPr>
-        <w:t xml:space="preserve"> </w:t>
-      </w:r>
-      <w:r>
-        <w:rPr>
-          <w:b/>
-        </w:rPr>
-        <w:t xml:space="preserve">‘</w:t>
-      </w:r>
-      <w:r>
-        <w:rPr>
-          <w:b/>
-        </w:rPr>
-        <w:t xml:space="preserve">direct</w:t>
-      </w:r>
-      <w:r>
-        <w:rPr>
-          <w:b/>
-        </w:rPr>
-        <w:t xml:space="preserve">’</w:t>
-      </w:r>
-      <w:r>
-        <w:rPr>
-          <w:b/>
-        </w:rPr>
-        <w:t xml:space="preserve"> </w:t>
-      </w:r>
-      <w:r>
-        <w:rPr>
-          <w:b/>
-        </w:rPr>
-        <w:t xml:space="preserve">measures of fitness while somewhat neglecting the effects seen for</w:t>
-      </w:r>
-      <w:r>
-        <w:rPr>
-          <w:b/>
-        </w:rPr>
-        <w:t xml:space="preserve"> </w:t>
-      </w:r>
-      <w:r>
-        <w:rPr>
-          <w:b/>
-        </w:rPr>
-        <w:t xml:space="preserve">‘</w:t>
-      </w:r>
-      <w:r>
-        <w:rPr>
-          <w:b/>
-        </w:rPr>
-        <w:t xml:space="preserve">indirect</w:t>
-      </w:r>
-      <w:r>
-        <w:rPr>
-          <w:b/>
-        </w:rPr>
-        <w:t xml:space="preserve">’</w:t>
-      </w:r>
-      <w:r>
-        <w:rPr>
-          <w:b/>
-        </w:rPr>
-        <w:t xml:space="preserve"> </w:t>
-      </w:r>
-      <w:r>
-        <w:rPr>
-          <w:b/>
-        </w:rPr>
-        <w:t xml:space="preserve">fitness measures (e.g. of attractiveness, mating latency, lifespan, ejaculate traits). These potentially deserve more consideration, especially as many appear to be male-limited traits or measured mainly in males, that would appear to have a direct bearing on male mating success (if an indirect link to overall fitness), yet despite this the overall effect of sexual selection on male fitness is not significant.</w:t>
-      </w:r>
-    </w:p>
-    <w:p>
-      <w:pPr>
-        <w:pStyle w:val="BodyText"/>
-      </w:pPr>
-      <w:r>
-        <w:t xml:space="preserve">Need to answer this in a similar line to Jaceks comments.</w:t>
-      </w:r>
-    </w:p>
-    <w:p>
-      <w:pPr>
-        <w:pStyle w:val="BodyText"/>
-      </w:pPr>
-      <w:r>
-        <w:rPr>
-          <w:b/>
-        </w:rPr>
-        <w:t xml:space="preserve">I have only a few more specific comments:</w:t>
-      </w:r>
-    </w:p>
-    <w:p>
-      <w:pPr>
-        <w:pStyle w:val="BodyText"/>
-      </w:pPr>
-      <w:r>
-        <w:rPr>
-          <w:b/>
-        </w:rPr>
-        <w:t xml:space="preserve">Does your approach consider variation in the intensity of sexual selection exclusively on males? This is worth noting (e.g. statements such as that on line 98-99 might be amended to</w:t>
-      </w:r>
-      <w:r>
-        <w:rPr>
-          <w:b/>
-        </w:rPr>
-        <w:t xml:space="preserve"> </w:t>
-      </w:r>
-      <w:r>
-        <w:rPr>
-          <w:b/>
-        </w:rPr>
-        <w:t xml:space="preserve">“</w:t>
-      </w:r>
-      <w:r>
-        <w:rPr>
-          <w:b/>
-        </w:rPr>
-        <w:t xml:space="preserve">Sexual selection on males significantly improved female fitness.</w:t>
-      </w:r>
-      <w:r>
-        <w:rPr>
-          <w:b/>
-        </w:rPr>
-        <w:t xml:space="preserve">”</w:t>
-      </w:r>
-      <w:r>
-        <w:rPr>
-          <w:b/>
-        </w:rPr>
-        <w:t xml:space="preserve">)</w:t>
-      </w:r>
-    </w:p>
-    <w:p>
-      <w:pPr>
-        <w:pStyle w:val="BodyText"/>
-      </w:pPr>
-      <w:r>
-        <w:t xml:space="preserve">Answer</w:t>
-      </w:r>
-    </w:p>
-    <w:p>
-      <w:pPr>
-        <w:pStyle w:val="BodyText"/>
-      </w:pPr>
-      <w:r>
-        <w:rPr>
-          <w:b/>
-        </w:rPr>
-        <w:t xml:space="preserve">Experiments manipulating the sex ratio to alter sexual selection might simultaneously decrease sexual selection on males while increasing sexual selection on females. Would this be classified as reduced sexual selection in your analyses? I don’t think you included this aspect of study design as a moderator variable in any of your analyses – given that close to half of the effects you include come from</w:t>
-      </w:r>
-      <w:r>
-        <w:rPr>
-          <w:b/>
-        </w:rPr>
-        <w:t xml:space="preserve"> </w:t>
-      </w:r>
-      <w:r>
-        <w:rPr>
-          <w:b/>
-        </w:rPr>
-        <w:t xml:space="preserve">“</w:t>
-      </w:r>
-      <w:r>
-        <w:rPr>
-          <w:b/>
-        </w:rPr>
-        <w:t xml:space="preserve">alternative manipulations</w:t>
-      </w:r>
-      <w:r>
-        <w:rPr>
-          <w:b/>
-        </w:rPr>
-        <w:t xml:space="preserve">”</w:t>
-      </w:r>
-      <w:r>
-        <w:rPr>
-          <w:b/>
-        </w:rPr>
-        <w:t xml:space="preserve"> </w:t>
-      </w:r>
-      <w:r>
-        <w:rPr>
-          <w:b/>
-        </w:rPr>
-        <w:t xml:space="preserve">(line 70) perhaps you could test whether this affects effect size?</w:t>
-      </w:r>
-    </w:p>
-    <w:p>
-      <w:pPr>
-        <w:pStyle w:val="BodyText"/>
-      </w:pPr>
-      <w:r>
-        <w:t xml:space="preserve">Answer</w:t>
-      </w:r>
-    </w:p>
-    <w:p>
-      <w:pPr>
-        <w:pStyle w:val="BodyText"/>
-      </w:pPr>
-      <w:r>
-        <w:rPr>
-          <w:b/>
+        <w:t xml:space="preserve">see above comment to Reviewer 1 and the revised Table S10</w:t>
+      </w:r>
+      <w:r>
+        <w:t xml:space="preserve">).</w:t>
+      </w:r>
+    </w:p>
+    <w:p>
+      <w:pPr>
+        <w:pStyle w:val="BlockText"/>
+      </w:pPr>
+      <w:r>
+        <w:rPr>
+          <w:i/>
         </w:rPr>
         <w:t xml:space="preserve">It seems possible that sexual selection on females, and not only on males, could affect population fitness – potentially even more directly than sexual selection on males. And might differing extents of sexual selection in each sex interact with the differences you saw in fitness measured in males vs. females?</w:t>
       </w:r>
     </w:p>
     <w:p>
       <w:pPr>
-        <w:pStyle w:val="BodyText"/>
-      </w:pPr>
-      <w:r>
-        <w:t xml:space="preserve">Answer</w:t>
-      </w:r>
-    </w:p>
-    <w:p>
-      <w:pPr>
-        <w:pStyle w:val="BodyText"/>
-      </w:pPr>
-      <w:r>
-        <w:rPr>
-          <w:b/>
+        <w:pStyle w:val="FirstParagraph"/>
+      </w:pPr>
+      <w:r>
+        <w:t xml:space="preserve">It is possible that sexual selection on females on affects population fitness, although to our knowledge no-one has considered or modelled this before. Also, we are not a aware of any experiments that have manipulated the opportunity for sexual selection on females independently of any other factors (e.g. sexual selection on males; see above comment). So, we have opted not to discuss or analyse this further, as we think the data do not yet allow for a robust test.</w:t>
+      </w:r>
+    </w:p>
+    <w:p>
+      <w:pPr>
+        <w:pStyle w:val="BlockText"/>
+      </w:pPr>
+      <w:r>
+        <w:rPr>
+          <w:i/>
         </w:rPr>
         <w:t xml:space="preserve">L111-118 It seems a little odd that there is no residual heterogeneity in your</w:t>
       </w:r>
       <w:r>
         <w:rPr>
-          <w:b/>
+          <w:i/>
         </w:rPr>
         <w:t xml:space="preserve"> </w:t>
       </w:r>
@@ -3910,68 +4004,199 @@
       </m:oMath>
       <w:r>
         <w:rPr>
+          <w:i/>
+        </w:rPr>
+        <w:t xml:space="preserve"> </w:t>
+      </w:r>
+      <w:r>
+        <w:rPr>
+          <w:i/>
+        </w:rPr>
+        <w:t xml:space="preserve">estimates. From the supplemental information it is not entirely clear to me how you have adapted the function that is under development in</w:t>
+      </w:r>
+      <w:r>
+        <w:rPr>
+          <w:i/>
+        </w:rPr>
+        <w:t xml:space="preserve"> </w:t>
+      </w:r>
+      <w:r>
+        <w:rPr>
+          <w:i/>
+        </w:rPr>
+        <w:t xml:space="preserve">“</w:t>
+      </w:r>
+      <w:r>
+        <w:rPr>
+          <w:i/>
+        </w:rPr>
+        <w:t xml:space="preserve">metaAidR</w:t>
+      </w:r>
+      <w:r>
+        <w:rPr>
+          <w:i/>
+        </w:rPr>
+        <w:t xml:space="preserve">”</w:t>
+      </w:r>
+      <w:r>
+        <w:rPr>
+          <w:i/>
+        </w:rPr>
+        <w:t xml:space="preserve">, but can you double check that you have appropriately incorporated the residual variance into these estimates?</w:t>
+      </w:r>
+    </w:p>
+    <w:p>
+      <w:pPr>
+        <w:pStyle w:val="FirstParagraph"/>
+      </w:pPr>
+      <w:r>
+        <w:t xml:space="preserve">The results are odd, however to the best of our knowledge they are accurate. The REML model estimates the variance component (</w:t>
+      </w:r>
+      <m:oMath>
+        <m:sSup>
+          <m:e>
+            <m:r>
+              <m:t>σ</m:t>
+            </m:r>
+          </m:e>
+          <m:sup>
+            <m:r>
+              <m:t>2</m:t>
+            </m:r>
+          </m:sup>
+        </m:sSup>
+      </m:oMath>
+      <w:r>
+        <w:t xml:space="preserve">) of the</w:t>
+      </w:r>
+      <w:r>
+        <w:t xml:space="preserve"> </w:t>
+      </w:r>
+      <w:r>
+        <w:t xml:space="preserve">“</w:t>
+      </w:r>
+      <w:r>
+        <w:t xml:space="preserve">taxon</w:t>
+      </w:r>
+      <w:r>
+        <w:t xml:space="preserve">”</w:t>
+      </w:r>
+      <w:r>
+        <w:t xml:space="preserve"> </w:t>
+      </w:r>
+      <w:r>
+        <w:t xml:space="preserve">random effect as very low (3.38e-09), compared to the other random effects (</w:t>
+      </w:r>
+      <w:r>
+        <w:t xml:space="preserve">“</w:t>
+      </w:r>
+      <w:r>
+        <w:t xml:space="preserve">Study ID</w:t>
+      </w:r>
+      <w:r>
+        <w:t xml:space="preserve">”</w:t>
+      </w:r>
+      <w:r>
+        <w:t xml:space="preserve">" = 1.93e-01 and</w:t>
+      </w:r>
+      <w:r>
+        <w:t xml:space="preserve"> </w:t>
+      </w:r>
+      <w:r>
+        <w:t xml:space="preserve">“</w:t>
+      </w:r>
+      <w:r>
+        <w:t xml:space="preserve">fitness component</w:t>
+      </w:r>
+      <w:r>
+        <w:t xml:space="preserve">”</w:t>
+      </w:r>
+      <w:r>
+        <w:t xml:space="preserve"> </w:t>
+      </w:r>
+      <w:r>
+        <w:t xml:space="preserve">= 1.28e-01). A low value for</w:t>
+      </w:r>
+      <w:r>
+        <w:t xml:space="preserve"> </w:t>
+      </w:r>
+      <m:oMath>
+        <m:sSup>
+          <m:e>
+            <m:r>
+              <m:t>σ</m:t>
+            </m:r>
+          </m:e>
+          <m:sup>
+            <m:r>
+              <m:t>2</m:t>
+            </m:r>
+          </m:sup>
+        </m:sSup>
+      </m:oMath>
+      <w:r>
+        <w:t xml:space="preserve"> </w:t>
+      </w:r>
+      <w:r>
+        <w:t xml:space="preserve">is the reason</w:t>
+      </w:r>
+      <w:r>
+        <w:t xml:space="preserve"> </w:t>
+      </w:r>
+      <m:oMath>
+        <m:sSup>
+          <m:e>
+            <m:r>
+              <m:t>I</m:t>
+            </m:r>
+          </m:e>
+          <m:sup>
+            <m:r>
+              <m:t>2</m:t>
+            </m:r>
+          </m:sup>
+        </m:sSup>
+      </m:oMath>
+      <w:r>
+        <w:t xml:space="preserve"> </w:t>
+      </w:r>
+      <w:r>
+        <w:t xml:space="preserve">is estimated as zero. A potential reason for low heterogeneity is that there are only six taxon levels (campared to 53 studies and 13 fitness components).</w:t>
+      </w:r>
+    </w:p>
+    <w:p>
+      <w:pPr>
+        <w:pStyle w:val="BodyText"/>
+      </w:pPr>
+      <w:r>
+        <w:rPr>
           <w:b/>
         </w:rPr>
+        <w:t xml:space="preserve">Check this please Justin - I could not see what you changed in the R script</w:t>
+      </w:r>
+      <w:r>
         <w:t xml:space="preserve"> </w:t>
       </w:r>
       <w:r>
         <w:rPr>
           <w:b/>
         </w:rPr>
-        <w:t xml:space="preserve">estimates. From the supplemental information it is not entirely clear to me how you have adapted the function that is under development in</w:t>
-      </w:r>
-      <w:r>
-        <w:rPr>
-          <w:b/>
-        </w:rPr>
-        <w:t xml:space="preserve"> </w:t>
-      </w:r>
-      <w:r>
-        <w:rPr>
-          <w:b/>
-        </w:rPr>
-        <w:t xml:space="preserve">“</w:t>
-      </w:r>
-      <w:r>
-        <w:rPr>
-          <w:b/>
-        </w:rPr>
-        <w:t xml:space="preserve">metaAidR</w:t>
-      </w:r>
-      <w:r>
-        <w:rPr>
-          <w:b/>
-        </w:rPr>
-        <w:t xml:space="preserve">”</w:t>
-      </w:r>
-      <w:r>
-        <w:rPr>
-          <w:b/>
-        </w:rPr>
-        <w:t xml:space="preserve">, but can you double check that you have appropriately incorporated the residual variance into these estimates?</w:t>
-      </w:r>
-    </w:p>
-    <w:p>
-      <w:pPr>
-        <w:pStyle w:val="BodyText"/>
-      </w:pPr>
-      <w:r>
-        <w:t xml:space="preserve">Answer</w:t>
-      </w:r>
-    </w:p>
-    <w:p>
-      <w:pPr>
-        <w:pStyle w:val="BodyText"/>
-      </w:pPr>
-      <w:r>
-        <w:rPr>
-          <w:b/>
+        <w:t xml:space="preserve">Luke: I think the function was still in dev when i forked it and there was a bug that stopped in allowing me to get I2 for all three random effects (only last two), I changed the code so it recognised all three random effects. Not sure if the answer I provided makes sense</w:t>
+      </w:r>
+    </w:p>
+    <w:p>
+      <w:pPr>
+        <w:pStyle w:val="BlockText"/>
+      </w:pPr>
+      <w:r>
+        <w:rPr>
+          <w:i/>
         </w:rPr>
         <w:t xml:space="preserve">L307-311 Please clarify here that lnCVR was calculated as the ratio</w:t>
       </w:r>
       <w:r>
         <w:rPr>
-          <w:b/>
+          <w:i/>
         </w:rPr>
         <w:t xml:space="preserve"> </w:t>
       </w:r>
@@ -4079,120 +4304,120 @@
     </w:p>
     <w:p>
       <w:pPr>
-        <w:pStyle w:val="BodyText"/>
-      </w:pPr>
-      <w:r>
-        <w:t xml:space="preserve">Answer</w:t>
-      </w:r>
-    </w:p>
-    <w:p>
-      <w:pPr>
-        <w:pStyle w:val="BodyText"/>
-      </w:pPr>
-      <w:r>
-        <w:rPr>
-          <w:b/>
+        <w:pStyle w:val="FirstParagraph"/>
+      </w:pPr>
+      <w:r>
+        <w:t xml:space="preserve">We now clarify this as suggested.</w:t>
+      </w:r>
+    </w:p>
+    <w:p>
+      <w:pPr>
+        <w:pStyle w:val="BlockText"/>
+      </w:pPr>
+      <w:r>
+        <w:rPr>
+          <w:i/>
         </w:rPr>
         <w:t xml:space="preserve">Fig. 3 Please explain the dashed red and black lines in the figure caption.</w:t>
       </w:r>
     </w:p>
     <w:p>
       <w:pPr>
-        <w:pStyle w:val="BodyText"/>
-      </w:pPr>
-      <w:r>
-        <w:t xml:space="preserve">Answer</w:t>
-      </w:r>
-    </w:p>
-    <w:p>
-      <w:pPr>
-        <w:pStyle w:val="BodyText"/>
-      </w:pPr>
-      <w:r>
-        <w:rPr>
-          <w:b/>
+        <w:pStyle w:val="FirstParagraph"/>
+      </w:pPr>
+      <w:r>
+        <w:t xml:space="preserve">We now clarify the confidence intervals on the funnel plot as suggested.</w:t>
+      </w:r>
+    </w:p>
+    <w:p>
+      <w:pPr>
+        <w:pStyle w:val="BlockText"/>
+      </w:pPr>
+      <w:r>
+        <w:rPr>
+          <w:i/>
         </w:rPr>
         <w:t xml:space="preserve">Tables 1, 2 Please check – the parameter estimates for</w:t>
       </w:r>
       <w:r>
         <w:rPr>
-          <w:b/>
-        </w:rPr>
-        <w:t xml:space="preserve"> </w:t>
-      </w:r>
-      <w:r>
-        <w:rPr>
-          <w:b/>
+          <w:i/>
+        </w:rPr>
+        <w:t xml:space="preserve"> </w:t>
+      </w:r>
+      <w:r>
+        <w:rPr>
+          <w:i/>
         </w:rPr>
         <w:t xml:space="preserve">‘</w:t>
       </w:r>
       <w:r>
         <w:rPr>
-          <w:b/>
+          <w:i/>
         </w:rPr>
         <w:t xml:space="preserve">Female sex</w:t>
       </w:r>
       <w:r>
         <w:rPr>
-          <w:b/>
+          <w:i/>
         </w:rPr>
         <w:t xml:space="preserve">’</w:t>
       </w:r>
       <w:r>
         <w:rPr>
-          <w:b/>
-        </w:rPr>
-        <w:t xml:space="preserve"> </w:t>
-      </w:r>
-      <w:r>
-        <w:rPr>
-          <w:b/>
+          <w:i/>
+        </w:rPr>
+        <w:t xml:space="preserve"> </w:t>
+      </w:r>
+      <w:r>
+        <w:rPr>
+          <w:i/>
         </w:rPr>
         <w:t xml:space="preserve">and test for</w:t>
       </w:r>
       <w:r>
         <w:rPr>
-          <w:b/>
-        </w:rPr>
-        <w:t xml:space="preserve"> </w:t>
-      </w:r>
-      <w:r>
-        <w:rPr>
-          <w:b/>
+          <w:i/>
+        </w:rPr>
+        <w:t xml:space="preserve"> </w:t>
+      </w:r>
+      <w:r>
+        <w:rPr>
+          <w:i/>
         </w:rPr>
         <w:t xml:space="preserve">‘</w:t>
       </w:r>
       <w:r>
         <w:rPr>
-          <w:b/>
+          <w:i/>
         </w:rPr>
         <w:t xml:space="preserve">Female &gt; Male</w:t>
       </w:r>
       <w:r>
         <w:rPr>
-          <w:b/>
+          <w:i/>
         </w:rPr>
         <w:t xml:space="preserve">’</w:t>
       </w:r>
       <w:r>
         <w:rPr>
-          <w:b/>
-        </w:rPr>
-        <w:t xml:space="preserve"> </w:t>
-      </w:r>
-      <w:r>
-        <w:rPr>
-          <w:b/>
+          <w:i/>
+        </w:rPr>
+        <w:t xml:space="preserve"> </w:t>
+      </w:r>
+      <w:r>
+        <w:rPr>
+          <w:i/>
         </w:rPr>
         <w:t xml:space="preserve">are bolded inconsistently between the REML and Bayesian models where these estimates are identical.</w:t>
       </w:r>
     </w:p>
     <w:p>
       <w:pPr>
-        <w:pStyle w:val="BodyText"/>
-      </w:pPr>
-      <w:r>
-        <w:t xml:space="preserve">Answer</w:t>
+        <w:pStyle w:val="FirstParagraph"/>
+      </w:pPr>
+      <w:r>
+        <w:t xml:space="preserve">The revised manuscript no longer has this disparity between REML and Bayesian estimates. However we noticed that Bayesian estimates had slightly wider confidence intervals than REML models leading to differences in statistical significance (e.g. Table S6).</w:t>
       </w:r>
     </w:p>
     <w:p>
@@ -4233,22 +4458,22 @@
         <w:pStyle w:val="BodyText"/>
       </w:pPr>
       <w:r>
-        <w:t xml:space="preserve">Harano, Tomohiro, Kensuke Okada, Satoshi Nakayama, Takahisa Miyatake, and David J Hosken. 2010. “Intralocus Sexual Conflict Unresolved by Sex-Limited Trait Expression.”</w:t>
-      </w:r>
-      <w:r>
-        <w:t xml:space="preserve"> </w:t>
-      </w:r>
-      <w:r>
-        <w:rPr>
-          <w:i/>
-        </w:rPr>
-        <w:t xml:space="preserve">Current Biology</w:t>
-      </w:r>
-      <w:r>
-        <w:t xml:space="preserve"> </w:t>
-      </w:r>
-      <w:r>
-        <w:t xml:space="preserve">20 (22). Elsevier: 2036–9.</w:t>
+        <w:t xml:space="preserve">Lajeunesse, Marc J. 2015. “Bias and Correction for the Log Response Ratio in Ecological Meta-Analysis.”</w:t>
+      </w:r>
+      <w:r>
+        <w:t xml:space="preserve"> </w:t>
+      </w:r>
+      <w:r>
+        <w:rPr>
+          <w:i/>
+        </w:rPr>
+        <w:t xml:space="preserve">Ecology</w:t>
+      </w:r>
+      <w:r>
+        <w:t xml:space="preserve"> </w:t>
+      </w:r>
+      <w:r>
+        <w:t xml:space="preserve">96 (8). Wiley Online Library: 2056–63.</w:t>
       </w:r>
     </w:p>
     <w:p>
@@ -4256,29 +4481,6 @@
         <w:pStyle w:val="BodyText"/>
       </w:pPr>
       <w:r>
-        <w:t xml:space="preserve">Lajeunesse, Marc J. 2015. “Bias and Correction for the Log Response Ratio in Ecological Meta-Analysis.”</w:t>
-      </w:r>
-      <w:r>
-        <w:t xml:space="preserve"> </w:t>
-      </w:r>
-      <w:r>
-        <w:rPr>
-          <w:i/>
-        </w:rPr>
-        <w:t xml:space="preserve">Ecology</w:t>
-      </w:r>
-      <w:r>
-        <w:t xml:space="preserve"> </w:t>
-      </w:r>
-      <w:r>
-        <w:t xml:space="preserve">96 (8). Wiley Online Library: 2056–63.</w:t>
-      </w:r>
-    </w:p>
-    <w:p>
-      <w:pPr>
-        <w:pStyle w:val="BodyText"/>
-      </w:pPr>
-      <w:r>
         <w:t xml:space="preserve">Nakagawa, Shinichi, Robert Poulin, Kerrie Mengersen, Klaus Reinhold, Leif Engqvist, Malgorzata Lagisz, and Alistair M Senior. 2015. “Meta-Analysis of Variation: Ecological and Evolutionary Applications and Beyond.”</w:t>
       </w:r>
       <w:r>
@@ -4295,63 +4497,6 @@
       </w:r>
       <w:r>
         <w:t xml:space="preserve">6 (2). Wiley Online Library: 143–52.</w:t>
-      </w:r>
-    </w:p>
-    <w:p>
-      <w:pPr>
-        <w:pStyle w:val="BodyText"/>
-      </w:pPr>
-      <w:r>
-        <w:t xml:space="preserve">Plesnar Bielak, Agata, Anna M. Skrzynecka, Krzysztof Miler, and Jacek Radwan. n.d. “Selection for Alternative Male Reproductive Tactics Alters Intralocus Sexual Conflict.”</w:t>
-      </w:r>
-      <w:r>
-        <w:t xml:space="preserve"> </w:t>
-      </w:r>
-      <w:r>
-        <w:rPr>
-          <w:i/>
-        </w:rPr>
-        <w:t xml:space="preserve">Evolution</w:t>
-      </w:r>
-      <w:r>
-        <w:t xml:space="preserve"> </w:t>
-      </w:r>
-      <w:r>
-        <w:t xml:space="preserve">68 (7): 2137–44. doi:</w:t>
-      </w:r>
-      <w:hyperlink r:id="rId32">
-        <w:r>
-          <w:rPr>
-            <w:rStyle w:val="Hyperlink"/>
-          </w:rPr>
-          <w:t xml:space="preserve">10.1111/evo.12409</w:t>
-        </w:r>
-      </w:hyperlink>
-      <w:r>
-        <w:t xml:space="preserve">.</w:t>
-      </w:r>
-    </w:p>
-    <w:p>
-      <w:pPr>
-        <w:pStyle w:val="BodyText"/>
-      </w:pPr>
-      <w:r>
-        <w:t xml:space="preserve">Viechtbauer, Wolfgang. 2010. “Conducting Meta-Analyses in R with the Metafor Package.” Journal Article.</w:t>
-      </w:r>
-      <w:r>
-        <w:t xml:space="preserve"> </w:t>
-      </w:r>
-      <w:r>
-        <w:rPr>
-          <w:i/>
-        </w:rPr>
-        <w:t xml:space="preserve">Journal of Statistical Software</w:t>
-      </w:r>
-      <w:r>
-        <w:t xml:space="preserve"> </w:t>
-      </w:r>
-      <w:r>
-        <w:t xml:space="preserve">36 (3): 1–48.</w:t>
       </w:r>
     </w:p>
     <w:sectPr/>
@@ -4462,7 +4607,7 @@
     </w:lvl>
   </w:abstractNum>
   <w:abstractNum w:abstractNumId="990">
-    <w:nsid w:val="bd15777a"/>
+    <w:nsid w:val="1184a264"/>
     <w:multiLevelType w:val="multilevel"/>
     <w:lvl w:ilvl="0">
       <w:numFmt w:val="bullet"/>
@@ -4533,87 +4678,6 @@
     <w:lvl w:ilvl="6">
       <w:numFmt w:val="bullet"/>
       <w:lvlText w:val=" "/>
-      <w:lvlJc w:val="left"/>
-      <w:pPr>
-        <w:tabs>
-          <w:tab w:val="num" w:pos="4320"/>
-        </w:tabs>
-        <w:ind w:left="4800" w:hanging="480"/>
-      </w:pPr>
-    </w:lvl>
-  </w:abstractNum>
-  <w:abstractNum w:abstractNumId="991">
-    <w:nsid w:val="60d37b42"/>
-    <w:multiLevelType w:val="multilevel"/>
-    <w:lvl w:ilvl="0">
-      <w:numFmt w:val="bullet"/>
-      <w:lvlText w:val="•"/>
-      <w:lvlJc w:val="left"/>
-      <w:pPr>
-        <w:tabs>
-          <w:tab w:val="num" w:pos="0"/>
-        </w:tabs>
-        <w:ind w:left="480" w:hanging="480"/>
-      </w:pPr>
-    </w:lvl>
-    <w:lvl w:ilvl="1">
-      <w:numFmt w:val="bullet"/>
-      <w:lvlText w:val="–"/>
-      <w:lvlJc w:val="left"/>
-      <w:pPr>
-        <w:tabs>
-          <w:tab w:val="num" w:pos="720"/>
-        </w:tabs>
-        <w:ind w:left="1200" w:hanging="480"/>
-      </w:pPr>
-    </w:lvl>
-    <w:lvl w:ilvl="2">
-      <w:numFmt w:val="bullet"/>
-      <w:lvlText w:val="•"/>
-      <w:lvlJc w:val="left"/>
-      <w:pPr>
-        <w:tabs>
-          <w:tab w:val="num" w:pos="1440"/>
-        </w:tabs>
-        <w:ind w:left="1920" w:hanging="480"/>
-      </w:pPr>
-    </w:lvl>
-    <w:lvl w:ilvl="3">
-      <w:numFmt w:val="bullet"/>
-      <w:lvlText w:val="–"/>
-      <w:lvlJc w:val="left"/>
-      <w:pPr>
-        <w:tabs>
-          <w:tab w:val="num" w:pos="2160"/>
-        </w:tabs>
-        <w:ind w:left="2640" w:hanging="480"/>
-      </w:pPr>
-    </w:lvl>
-    <w:lvl w:ilvl="4">
-      <w:numFmt w:val="bullet"/>
-      <w:lvlText w:val="•"/>
-      <w:lvlJc w:val="left"/>
-      <w:pPr>
-        <w:tabs>
-          <w:tab w:val="num" w:pos="2880"/>
-        </w:tabs>
-        <w:ind w:left="3360" w:hanging="480"/>
-      </w:pPr>
-    </w:lvl>
-    <w:lvl w:ilvl="5">
-      <w:numFmt w:val="bullet"/>
-      <w:lvlText w:val="–"/>
-      <w:lvlJc w:val="left"/>
-      <w:pPr>
-        <w:tabs>
-          <w:tab w:val="num" w:pos="3600"/>
-        </w:tabs>
-        <w:ind w:left="4080" w:hanging="480"/>
-      </w:pPr>
-    </w:lvl>
-    <w:lvl w:ilvl="6">
-      <w:numFmt w:val="bullet"/>
-      <w:lvlText w:val="•"/>
       <w:lvlJc w:val="left"/>
       <w:pPr>
         <w:tabs>
@@ -4628,9 +4692,6 @@
   </w:num>
   <w:num w:numId="1000">
     <w:abstractNumId w:val="990"/>
-  </w:num>
-  <w:num w:numId="1001">
-    <w:abstractNumId w:val="991"/>
   </w:num>
 </w:numbering>
 </file>

</xml_diff>